<commit_message>
Updating resumes for August 2022
</commit_message>
<xml_diff>
--- a/Resume.docx
+++ b/Resume.docx
@@ -120,8 +120,8 @@
         <w:rPr>
           <w:rFonts w:ascii="EMprint" w:hAnsi="EMprint" w:cs="Times New Roman"/>
           <w:color w:val="auto"/>
-          <w:sz w:val="12"/>
-          <w:szCs w:val="11"/>
+          <w:sz w:val="8"/>
+          <w:szCs w:val="3"/>
         </w:rPr>
       </w:pPr>
     </w:p>
@@ -269,6 +269,315 @@
                 <w:szCs w:val="21"/>
               </w:rPr>
               <w:t>full-stack software engineer</w:t>
+            </w:r>
+          </w:p>
+          <w:p>
+            <w:pPr>
+              <w:pStyle w:val="Heading3"/>
+              <w:numPr>
+                <w:ilvl w:val="0"/>
+                <w:numId w:val="24"/>
+              </w:numPr>
+              <w:spacing w:line="276" w:lineRule="auto"/>
+              <w:ind w:left="360"/>
+              <w:contextualSpacing w:val="0"/>
+              <w:outlineLvl w:val="2"/>
+              <w:rPr>
+                <w:rFonts w:ascii="EMprint" w:eastAsiaTheme="minorHAnsi" w:hAnsi="EMprint" w:cstheme="minorBidi"/>
+                <w:b w:val="0"/>
+                <w:caps w:val="0"/>
+                <w:color w:val="auto"/>
+                <w:sz w:val="20"/>
+                <w:szCs w:val="20"/>
+              </w:rPr>
+            </w:pPr>
+            <w:r>
+              <w:rPr>
+                <w:rFonts w:ascii="EMprint" w:eastAsiaTheme="minorHAnsi" w:hAnsi="EMprint" w:cstheme="minorBidi"/>
+                <w:b w:val="0"/>
+                <w:caps w:val="0"/>
+                <w:color w:val="auto"/>
+                <w:sz w:val="20"/>
+                <w:szCs w:val="20"/>
+              </w:rPr>
+              <w:t>Develop</w:t>
+            </w:r>
+            <w:r>
+              <w:rPr>
+                <w:rFonts w:ascii="EMprint" w:eastAsiaTheme="minorHAnsi" w:hAnsi="EMprint" w:cstheme="minorBidi"/>
+                <w:b w:val="0"/>
+                <w:caps w:val="0"/>
+                <w:color w:val="auto"/>
+                <w:sz w:val="20"/>
+                <w:szCs w:val="20"/>
+              </w:rPr>
+              <w:t xml:space="preserve">, from scratch, </w:t>
+            </w:r>
+            <w:r>
+              <w:rPr>
+                <w:rFonts w:ascii="EMprint" w:eastAsiaTheme="minorHAnsi" w:hAnsi="EMprint" w:cstheme="minorBidi"/>
+                <w:b w:val="0"/>
+                <w:caps w:val="0"/>
+                <w:color w:val="auto"/>
+                <w:sz w:val="20"/>
+                <w:szCs w:val="20"/>
+              </w:rPr>
+              <w:t>an unannounced flagship</w:t>
+            </w:r>
+            <w:r>
+              <w:rPr>
+                <w:rFonts w:ascii="EMprint" w:eastAsiaTheme="minorHAnsi" w:hAnsi="EMprint" w:cstheme="minorBidi"/>
+                <w:b w:val="0"/>
+                <w:caps w:val="0"/>
+                <w:color w:val="auto"/>
+                <w:sz w:val="20"/>
+                <w:szCs w:val="20"/>
+              </w:rPr>
+              <w:t xml:space="preserve"> </w:t>
+            </w:r>
+            <w:r>
+              <w:rPr>
+                <w:rFonts w:ascii="EMprint" w:eastAsiaTheme="minorHAnsi" w:hAnsi="EMprint" w:cstheme="minorBidi"/>
+                <w:b w:val="0"/>
+                <w:caps w:val="0"/>
+                <w:color w:val="auto"/>
+                <w:sz w:val="20"/>
+                <w:szCs w:val="20"/>
+              </w:rPr>
+              <w:t xml:space="preserve">product using the </w:t>
+            </w:r>
+            <w:r>
+              <w:rPr>
+                <w:rFonts w:ascii="EMprint" w:eastAsiaTheme="minorHAnsi" w:hAnsi="EMprint" w:cstheme="minorBidi"/>
+                <w:b w:val="0"/>
+                <w:caps w:val="0"/>
+                <w:color w:val="auto"/>
+                <w:sz w:val="20"/>
+                <w:szCs w:val="20"/>
+              </w:rPr>
+              <w:t xml:space="preserve">Next.js </w:t>
+            </w:r>
+            <w:r>
+              <w:rPr>
+                <w:rFonts w:ascii="EMprint" w:eastAsiaTheme="minorHAnsi" w:hAnsi="EMprint" w:cstheme="minorBidi"/>
+                <w:b w:val="0"/>
+                <w:caps w:val="0"/>
+                <w:color w:val="auto"/>
+                <w:sz w:val="20"/>
+                <w:szCs w:val="20"/>
+              </w:rPr>
+              <w:t xml:space="preserve">front-end </w:t>
+            </w:r>
+            <w:r>
+              <w:rPr>
+                <w:rFonts w:ascii="EMprint" w:eastAsiaTheme="minorHAnsi" w:hAnsi="EMprint" w:cstheme="minorBidi"/>
+                <w:b w:val="0"/>
+                <w:caps w:val="0"/>
+                <w:color w:val="auto"/>
+                <w:sz w:val="20"/>
+                <w:szCs w:val="20"/>
+              </w:rPr>
+              <w:t xml:space="preserve">(React based) </w:t>
+            </w:r>
+            <w:r>
+              <w:rPr>
+                <w:rFonts w:ascii="EMprint" w:eastAsiaTheme="minorHAnsi" w:hAnsi="EMprint" w:cstheme="minorBidi"/>
+                <w:b w:val="0"/>
+                <w:caps w:val="0"/>
+                <w:color w:val="auto"/>
+                <w:sz w:val="20"/>
+                <w:szCs w:val="20"/>
+              </w:rPr>
+              <w:t xml:space="preserve">framework after </w:t>
+            </w:r>
+            <w:r>
+              <w:rPr>
+                <w:rFonts w:ascii="EMprint" w:eastAsiaTheme="minorHAnsi" w:hAnsi="EMprint" w:cstheme="minorBidi"/>
+                <w:b w:val="0"/>
+                <w:caps w:val="0"/>
+                <w:color w:val="auto"/>
+                <w:sz w:val="20"/>
+                <w:szCs w:val="20"/>
+              </w:rPr>
+              <w:t xml:space="preserve">independently </w:t>
+            </w:r>
+            <w:r>
+              <w:rPr>
+                <w:rFonts w:ascii="EMprint" w:eastAsiaTheme="minorHAnsi" w:hAnsi="EMprint" w:cstheme="minorBidi"/>
+                <w:b w:val="0"/>
+                <w:caps w:val="0"/>
+                <w:color w:val="auto"/>
+                <w:sz w:val="20"/>
+                <w:szCs w:val="20"/>
+              </w:rPr>
+              <w:t xml:space="preserve">building 2 </w:t>
+            </w:r>
+            <w:r>
+              <w:rPr>
+                <w:rFonts w:ascii="EMprint" w:eastAsiaTheme="minorHAnsi" w:hAnsi="EMprint" w:cstheme="minorBidi"/>
+                <w:b w:val="0"/>
+                <w:caps w:val="0"/>
+                <w:color w:val="auto"/>
+                <w:sz w:val="20"/>
+                <w:szCs w:val="20"/>
+              </w:rPr>
+              <w:t xml:space="preserve">large-scale </w:t>
+            </w:r>
+            <w:proofErr w:type="spellStart"/>
+            <w:r>
+              <w:rPr>
+                <w:rFonts w:ascii="EMprint" w:eastAsiaTheme="minorHAnsi" w:hAnsi="EMprint" w:cstheme="minorBidi"/>
+                <w:b w:val="0"/>
+                <w:caps w:val="0"/>
+                <w:color w:val="auto"/>
+                <w:sz w:val="20"/>
+                <w:szCs w:val="20"/>
+              </w:rPr>
+              <w:t>PoCs</w:t>
+            </w:r>
+            <w:proofErr w:type="spellEnd"/>
+            <w:r>
+              <w:rPr>
+                <w:rFonts w:ascii="EMprint" w:eastAsiaTheme="minorHAnsi" w:hAnsi="EMprint" w:cstheme="minorBidi"/>
+                <w:b w:val="0"/>
+                <w:caps w:val="0"/>
+                <w:color w:val="auto"/>
+                <w:sz w:val="20"/>
+                <w:szCs w:val="20"/>
+              </w:rPr>
+              <w:t xml:space="preserve"> </w:t>
+            </w:r>
+            <w:r>
+              <w:rPr>
+                <w:rFonts w:ascii="EMprint" w:eastAsiaTheme="minorHAnsi" w:hAnsi="EMprint" w:cstheme="minorBidi"/>
+                <w:b w:val="0"/>
+                <w:caps w:val="0"/>
+                <w:color w:val="auto"/>
+                <w:sz w:val="20"/>
+                <w:szCs w:val="20"/>
+              </w:rPr>
+              <w:t xml:space="preserve">and hosting 3 </w:t>
+            </w:r>
+            <w:r>
+              <w:rPr>
+                <w:rFonts w:ascii="EMprint" w:eastAsiaTheme="minorHAnsi" w:hAnsi="EMprint" w:cstheme="minorBidi"/>
+                <w:b w:val="0"/>
+                <w:caps w:val="0"/>
+                <w:color w:val="auto"/>
+                <w:sz w:val="20"/>
+                <w:szCs w:val="20"/>
+              </w:rPr>
+              <w:t xml:space="preserve">technical </w:t>
+            </w:r>
+            <w:r>
+              <w:rPr>
+                <w:rFonts w:ascii="EMprint" w:eastAsiaTheme="minorHAnsi" w:hAnsi="EMprint" w:cstheme="minorBidi"/>
+                <w:b w:val="0"/>
+                <w:caps w:val="0"/>
+                <w:color w:val="auto"/>
+                <w:sz w:val="20"/>
+                <w:szCs w:val="20"/>
+              </w:rPr>
+              <w:t>workshops</w:t>
+            </w:r>
+            <w:r>
+              <w:rPr>
+                <w:rFonts w:ascii="EMprint" w:eastAsiaTheme="minorHAnsi" w:hAnsi="EMprint" w:cstheme="minorBidi"/>
+                <w:b w:val="0"/>
+                <w:caps w:val="0"/>
+                <w:color w:val="auto"/>
+                <w:sz w:val="20"/>
+                <w:szCs w:val="20"/>
+              </w:rPr>
+              <w:t>; my team is</w:t>
+            </w:r>
+            <w:r>
+              <w:rPr>
+                <w:rFonts w:ascii="EMprint" w:eastAsiaTheme="minorHAnsi" w:hAnsi="EMprint" w:cstheme="minorBidi"/>
+                <w:b w:val="0"/>
+                <w:caps w:val="0"/>
+                <w:color w:val="auto"/>
+                <w:sz w:val="20"/>
+                <w:szCs w:val="20"/>
+              </w:rPr>
+              <w:t xml:space="preserve"> the </w:t>
+            </w:r>
+            <w:r>
+              <w:rPr>
+                <w:rFonts w:ascii="EMprint" w:eastAsiaTheme="minorHAnsi" w:hAnsi="EMprint" w:cstheme="minorBidi"/>
+                <w:b w:val="0"/>
+                <w:caps w:val="0"/>
+                <w:color w:val="auto"/>
+                <w:sz w:val="20"/>
+                <w:szCs w:val="20"/>
+              </w:rPr>
+              <w:t>first</w:t>
+            </w:r>
+            <w:r>
+              <w:rPr>
+                <w:rFonts w:ascii="EMprint" w:eastAsiaTheme="minorHAnsi" w:hAnsi="EMprint" w:cstheme="minorBidi"/>
+                <w:b w:val="0"/>
+                <w:caps w:val="0"/>
+                <w:color w:val="auto"/>
+                <w:sz w:val="20"/>
+                <w:szCs w:val="20"/>
+              </w:rPr>
+              <w:t xml:space="preserve"> in our company to adopt this technology, </w:t>
+            </w:r>
+            <w:r>
+              <w:rPr>
+                <w:rFonts w:ascii="EMprint" w:eastAsiaTheme="minorHAnsi" w:hAnsi="EMprint" w:cstheme="minorBidi"/>
+                <w:b w:val="0"/>
+                <w:caps w:val="0"/>
+                <w:color w:val="auto"/>
+                <w:sz w:val="20"/>
+                <w:szCs w:val="20"/>
+              </w:rPr>
+              <w:t xml:space="preserve">allowing </w:t>
+            </w:r>
+            <w:r>
+              <w:rPr>
+                <w:rFonts w:ascii="EMprint" w:eastAsiaTheme="minorHAnsi" w:hAnsi="EMprint" w:cstheme="minorBidi"/>
+                <w:b w:val="0"/>
+                <w:caps w:val="0"/>
+                <w:color w:val="auto"/>
+                <w:sz w:val="20"/>
+                <w:szCs w:val="20"/>
+              </w:rPr>
+              <w:t xml:space="preserve">us </w:t>
+            </w:r>
+            <w:r>
+              <w:rPr>
+                <w:rFonts w:ascii="EMprint" w:eastAsiaTheme="minorHAnsi" w:hAnsi="EMprint" w:cstheme="minorBidi"/>
+                <w:b w:val="0"/>
+                <w:caps w:val="0"/>
+                <w:color w:val="auto"/>
+                <w:sz w:val="20"/>
+                <w:szCs w:val="20"/>
+              </w:rPr>
+              <w:t xml:space="preserve">to pioneer the future of front-end </w:t>
+            </w:r>
+            <w:r>
+              <w:rPr>
+                <w:rFonts w:ascii="EMprint" w:eastAsiaTheme="minorHAnsi" w:hAnsi="EMprint" w:cstheme="minorBidi"/>
+                <w:b w:val="0"/>
+                <w:caps w:val="0"/>
+                <w:color w:val="auto"/>
+                <w:sz w:val="20"/>
+                <w:szCs w:val="20"/>
+              </w:rPr>
+              <w:t xml:space="preserve">engineering </w:t>
+            </w:r>
+            <w:r>
+              <w:rPr>
+                <w:rFonts w:ascii="EMprint" w:eastAsiaTheme="minorHAnsi" w:hAnsi="EMprint" w:cstheme="minorBidi"/>
+                <w:b w:val="0"/>
+                <w:caps w:val="0"/>
+                <w:color w:val="auto"/>
+                <w:sz w:val="20"/>
+                <w:szCs w:val="20"/>
+              </w:rPr>
+              <w:t>at Gartner</w:t>
             </w:r>
           </w:p>
           <w:p>
@@ -1215,17 +1524,15 @@
                 <w:ilvl w:val="0"/>
                 <w:numId w:val="24"/>
               </w:numPr>
-              <w:spacing w:line="276" w:lineRule="auto"/>
+              <w:spacing w:after="120" w:line="276" w:lineRule="auto"/>
               <w:ind w:left="360"/>
               <w:contextualSpacing w:val="0"/>
               <w:outlineLvl w:val="2"/>
               <w:rPr>
-                <w:rFonts w:ascii="EMprint" w:eastAsiaTheme="minorHAnsi" w:hAnsi="EMprint" w:cstheme="minorBidi"/>
+                <w:rFonts w:ascii="EMprint" w:hAnsi="EMprint" w:cs="Times New Roman"/>
                 <w:b w:val="0"/>
-                <w:caps w:val="0"/>
                 <w:color w:val="auto"/>
-                <w:sz w:val="20"/>
-                <w:szCs w:val="20"/>
+                <w:sz w:val="16"/>
               </w:rPr>
             </w:pPr>
             <w:r>
@@ -1451,146 +1758,6 @@
               <w:t>business objectives</w:t>
             </w:r>
           </w:p>
-          <w:p>
-            <w:pPr>
-              <w:pStyle w:val="Heading3"/>
-              <w:numPr>
-                <w:ilvl w:val="0"/>
-                <w:numId w:val="24"/>
-              </w:numPr>
-              <w:spacing w:after="120" w:line="276" w:lineRule="auto"/>
-              <w:ind w:left="360"/>
-              <w:contextualSpacing w:val="0"/>
-              <w:outlineLvl w:val="2"/>
-              <w:rPr>
-                <w:rFonts w:ascii="EMprint" w:hAnsi="EMprint" w:cs="Times New Roman"/>
-                <w:b w:val="0"/>
-                <w:color w:val="auto"/>
-                <w:sz w:val="16"/>
-              </w:rPr>
-            </w:pPr>
-            <w:r>
-              <w:rPr>
-                <w:rFonts w:ascii="EMprint" w:eastAsiaTheme="minorHAnsi" w:hAnsi="EMprint" w:cstheme="minorBidi"/>
-                <w:b w:val="0"/>
-                <w:caps w:val="0"/>
-                <w:color w:val="auto"/>
-                <w:sz w:val="20"/>
-                <w:szCs w:val="20"/>
-              </w:rPr>
-              <w:t>Cultivated an inclusive and safe space to mentor</w:t>
-            </w:r>
-            <w:r>
-              <w:rPr>
-                <w:rFonts w:ascii="EMprint" w:eastAsiaTheme="minorHAnsi" w:hAnsi="EMprint" w:cstheme="minorBidi"/>
-                <w:b w:val="0"/>
-                <w:caps w:val="0"/>
-                <w:color w:val="auto"/>
-                <w:sz w:val="20"/>
-                <w:szCs w:val="20"/>
-              </w:rPr>
-              <w:t xml:space="preserve"> senior </w:t>
-            </w:r>
-            <w:r>
-              <w:rPr>
-                <w:rFonts w:ascii="EMprint" w:eastAsiaTheme="minorHAnsi" w:hAnsi="EMprint" w:cstheme="minorBidi"/>
-                <w:b w:val="0"/>
-                <w:caps w:val="0"/>
-                <w:color w:val="auto"/>
-                <w:sz w:val="20"/>
-                <w:szCs w:val="20"/>
-              </w:rPr>
-              <w:t xml:space="preserve">and </w:t>
-            </w:r>
-            <w:r>
-              <w:rPr>
-                <w:rFonts w:ascii="EMprint" w:eastAsiaTheme="minorHAnsi" w:hAnsi="EMprint" w:cstheme="minorBidi"/>
-                <w:b w:val="0"/>
-                <w:caps w:val="0"/>
-                <w:color w:val="auto"/>
-                <w:sz w:val="20"/>
-                <w:szCs w:val="20"/>
-              </w:rPr>
-              <w:t xml:space="preserve">associate </w:t>
-            </w:r>
-            <w:r>
-              <w:rPr>
-                <w:rFonts w:ascii="EMprint" w:eastAsiaTheme="minorHAnsi" w:hAnsi="EMprint" w:cstheme="minorBidi"/>
-                <w:b w:val="0"/>
-                <w:caps w:val="0"/>
-                <w:color w:val="auto"/>
-                <w:sz w:val="20"/>
-                <w:szCs w:val="20"/>
-              </w:rPr>
-              <w:t>colleagues th</w:t>
-            </w:r>
-            <w:r>
-              <w:rPr>
-                <w:rFonts w:ascii="EMprint" w:eastAsiaTheme="minorHAnsi" w:hAnsi="EMprint" w:cstheme="minorBidi"/>
-                <w:b w:val="0"/>
-                <w:caps w:val="0"/>
-                <w:color w:val="auto"/>
-                <w:sz w:val="20"/>
-                <w:szCs w:val="20"/>
-              </w:rPr>
-              <w:t>r</w:t>
-            </w:r>
-            <w:r>
-              <w:rPr>
-                <w:rFonts w:ascii="EMprint" w:eastAsiaTheme="minorHAnsi" w:hAnsi="EMprint" w:cstheme="minorBidi"/>
-                <w:b w:val="0"/>
-                <w:caps w:val="0"/>
-                <w:color w:val="auto"/>
-                <w:sz w:val="20"/>
-                <w:szCs w:val="20"/>
-              </w:rPr>
-              <w:t>ough</w:t>
-            </w:r>
-            <w:r>
-              <w:rPr>
-                <w:rFonts w:ascii="EMprint" w:eastAsiaTheme="minorHAnsi" w:hAnsi="EMprint" w:cstheme="minorBidi"/>
-                <w:b w:val="0"/>
-                <w:caps w:val="0"/>
-                <w:color w:val="auto"/>
-                <w:sz w:val="20"/>
-                <w:szCs w:val="20"/>
-              </w:rPr>
-              <w:t xml:space="preserve"> their</w:t>
-            </w:r>
-            <w:r>
-              <w:rPr>
-                <w:rFonts w:ascii="EMprint" w:eastAsiaTheme="minorHAnsi" w:hAnsi="EMprint" w:cstheme="minorBidi"/>
-                <w:b w:val="0"/>
-                <w:caps w:val="0"/>
-                <w:color w:val="auto"/>
-                <w:sz w:val="20"/>
-                <w:szCs w:val="20"/>
-              </w:rPr>
-              <w:t xml:space="preserve"> </w:t>
-            </w:r>
-            <w:r>
-              <w:rPr>
-                <w:rFonts w:ascii="EMprint" w:eastAsiaTheme="minorHAnsi" w:hAnsi="EMprint" w:cstheme="minorBidi"/>
-                <w:b w:val="0"/>
-                <w:caps w:val="0"/>
-                <w:color w:val="auto"/>
-                <w:sz w:val="20"/>
-                <w:szCs w:val="20"/>
-              </w:rPr>
-              <w:t>unique w</w:t>
-            </w:r>
-            <w:r>
-              <w:rPr>
-                <w:rFonts w:ascii="EMprint" w:eastAsiaTheme="minorHAnsi" w:hAnsi="EMprint" w:cstheme="minorBidi"/>
-                <w:b w:val="0"/>
-                <w:caps w:val="0"/>
-                <w:color w:val="auto"/>
-                <w:sz w:val="20"/>
-                <w:szCs w:val="20"/>
-              </w:rPr>
-              <w:t>orkplace challenges</w:t>
-            </w:r>
-          </w:p>
         </w:tc>
       </w:tr>
       <w:tr>
@@ -1706,7 +1873,7 @@
                 <w:sz w:val="21"/>
                 <w:szCs w:val="21"/>
               </w:rPr>
-              <w:t xml:space="preserve">- </w:t>
+              <w:t>–</w:t>
             </w:r>
             <w:r>
               <w:rPr>
@@ -1715,7 +1882,25 @@
                 <w:sz w:val="21"/>
                 <w:szCs w:val="21"/>
               </w:rPr>
-              <w:t>Enhance PoE App</w:t>
+              <w:t xml:space="preserve"> </w:t>
+            </w:r>
+            <w:r>
+              <w:rPr>
+                <w:rFonts w:ascii="EMprint" w:hAnsi="EMprint" w:cs="Times New Roman"/>
+                <w:color w:val="auto"/>
+                <w:sz w:val="21"/>
+                <w:szCs w:val="21"/>
+              </w:rPr>
+              <w:t xml:space="preserve">Desktop </w:t>
+            </w:r>
+            <w:r>
+              <w:rPr>
+                <w:rFonts w:ascii="EMprint" w:hAnsi="EMprint" w:cs="Times New Roman"/>
+                <w:color w:val="auto"/>
+                <w:sz w:val="21"/>
+                <w:szCs w:val="21"/>
+              </w:rPr>
+              <w:t>automation software</w:t>
             </w:r>
             <w:r>
               <w:rPr>
@@ -1735,8 +1920,32 @@
                 <w:sz w:val="21"/>
                 <w:szCs w:val="21"/>
               </w:rPr>
-              <w:t>Development Lead</w:t>
+              <w:t>Lead</w:t>
             </w:r>
+            <w:r>
+              <w:rPr>
+                <w:rStyle w:val="SubtleReference"/>
+                <w:rFonts w:ascii="EMprint" w:hAnsi="EMprint" w:cs="Times New Roman"/>
+                <w:caps w:val="0"/>
+                <w:color w:val="auto"/>
+                <w:sz w:val="21"/>
+                <w:szCs w:val="21"/>
+              </w:rPr>
+              <w:t xml:space="preserve"> </w:t>
+            </w:r>
+            <w:proofErr w:type="spellStart"/>
+            <w:r>
+              <w:rPr>
+                <w:rStyle w:val="SubtleReference"/>
+                <w:rFonts w:ascii="EMprint" w:hAnsi="EMprint" w:cs="Times New Roman"/>
+                <w:caps w:val="0"/>
+                <w:color w:val="auto"/>
+                <w:sz w:val="21"/>
+                <w:szCs w:val="21"/>
+              </w:rPr>
+              <w:t>Devloper</w:t>
+            </w:r>
+            <w:proofErr w:type="spellEnd"/>
           </w:p>
           <w:p>
             <w:pPr>
@@ -1787,7 +1996,7 @@
                 <w:sz w:val="20"/>
                 <w:szCs w:val="20"/>
               </w:rPr>
-              <w:t xml:space="preserve">team of </w:t>
+              <w:t>team of</w:t>
             </w:r>
             <w:r>
               <w:rPr>
@@ -1798,7 +2007,7 @@
                 <w:sz w:val="20"/>
                 <w:szCs w:val="20"/>
               </w:rPr>
-              <w:t>4</w:t>
+              <w:t xml:space="preserve"> </w:t>
             </w:r>
             <w:r>
               <w:rPr>
@@ -1809,7 +2018,53 @@
                 <w:sz w:val="20"/>
                 <w:szCs w:val="20"/>
               </w:rPr>
-              <w:t xml:space="preserve"> developers to </w:t>
+              <w:t>14</w:t>
+            </w:r>
+            <w:r>
+              <w:rPr>
+                <w:rFonts w:ascii="EMprint" w:eastAsiaTheme="minorHAnsi" w:hAnsi="EMprint" w:cstheme="minorBidi"/>
+                <w:b w:val="0"/>
+                <w:caps w:val="0"/>
+                <w:color w:val="auto"/>
+                <w:sz w:val="20"/>
+                <w:szCs w:val="20"/>
+              </w:rPr>
+              <w:t xml:space="preserve"> </w:t>
+            </w:r>
+            <w:proofErr w:type="gramStart"/>
+            <w:r>
+              <w:rPr>
+                <w:rFonts w:ascii="EMprint" w:eastAsiaTheme="minorHAnsi" w:hAnsi="EMprint" w:cstheme="minorBidi"/>
+                <w:b w:val="0"/>
+                <w:caps w:val="0"/>
+                <w:color w:val="auto"/>
+                <w:sz w:val="20"/>
+                <w:szCs w:val="20"/>
+              </w:rPr>
+              <w:t>open source</w:t>
+            </w:r>
+            <w:proofErr w:type="gramEnd"/>
+            <w:r>
+              <w:rPr>
+                <w:rFonts w:ascii="EMprint" w:eastAsiaTheme="minorHAnsi" w:hAnsi="EMprint" w:cstheme="minorBidi"/>
+                <w:b w:val="0"/>
+                <w:caps w:val="0"/>
+                <w:color w:val="auto"/>
+                <w:sz w:val="20"/>
+                <w:szCs w:val="20"/>
+              </w:rPr>
+              <w:t xml:space="preserve"> contributors</w:t>
+            </w:r>
+            <w:r>
+              <w:rPr>
+                <w:rFonts w:ascii="EMprint" w:eastAsiaTheme="minorHAnsi" w:hAnsi="EMprint" w:cstheme="minorBidi"/>
+                <w:b w:val="0"/>
+                <w:caps w:val="0"/>
+                <w:color w:val="auto"/>
+                <w:sz w:val="20"/>
+                <w:szCs w:val="20"/>
+              </w:rPr>
+              <w:t xml:space="preserve"> to </w:t>
             </w:r>
             <w:r>
               <w:rPr>
@@ -1842,7 +2097,18 @@
                 <w:sz w:val="20"/>
                 <w:szCs w:val="20"/>
               </w:rPr>
-              <w:t xml:space="preserve">Windows Presentation Foundation </w:t>
+              <w:t>.NET</w:t>
+            </w:r>
+            <w:r>
+              <w:rPr>
+                <w:rFonts w:ascii="EMprint" w:eastAsiaTheme="minorHAnsi" w:hAnsi="EMprint" w:cstheme="minorBidi"/>
+                <w:b w:val="0"/>
+                <w:caps w:val="0"/>
+                <w:color w:val="auto"/>
+                <w:sz w:val="20"/>
+                <w:szCs w:val="20"/>
+              </w:rPr>
+              <w:t xml:space="preserve"> </w:t>
             </w:r>
             <w:r>
               <w:rPr>
@@ -1864,7 +2130,7 @@
                 <w:sz w:val="20"/>
                 <w:szCs w:val="20"/>
               </w:rPr>
-              <w:t>with 2,500+ active users</w:t>
+              <w:t xml:space="preserve">with </w:t>
             </w:r>
             <w:r>
               <w:rPr>
@@ -1875,9 +2141,8 @@
                 <w:sz w:val="20"/>
                 <w:szCs w:val="20"/>
               </w:rPr>
-              <w:t xml:space="preserve"> on a steady </w:t>
+              <w:t>5,000</w:t>
             </w:r>
-            <w:proofErr w:type="gramStart"/>
             <w:r>
               <w:rPr>
                 <w:rFonts w:ascii="EMprint" w:eastAsiaTheme="minorHAnsi" w:hAnsi="EMprint" w:cstheme="minorBidi"/>
@@ -1887,9 +2152,8 @@
                 <w:sz w:val="20"/>
                 <w:szCs w:val="20"/>
               </w:rPr>
-              <w:t>4 month</w:t>
+              <w:t>+ active users</w:t>
             </w:r>
-            <w:proofErr w:type="gramEnd"/>
             <w:r>
               <w:rPr>
                 <w:rFonts w:ascii="EMprint" w:eastAsiaTheme="minorHAnsi" w:hAnsi="EMprint" w:cstheme="minorBidi"/>
@@ -1899,7 +2163,7 @@
                 <w:sz w:val="20"/>
                 <w:szCs w:val="20"/>
               </w:rPr>
-              <w:t xml:space="preserve"> release cycle</w:t>
+              <w:t xml:space="preserve"> on a steady 4 month release cycle</w:t>
             </w:r>
           </w:p>
           <w:p>
@@ -1929,7 +2193,7 @@
                 <w:sz w:val="20"/>
                 <w:szCs w:val="20"/>
               </w:rPr>
-              <w:t xml:space="preserve">Head project PR </w:t>
+              <w:t xml:space="preserve">Successfully deliver a quality application to a global audience, achieving over 144,000 downloads in </w:t>
             </w:r>
             <w:r>
               <w:rPr>
@@ -1940,7 +2204,7 @@
                 <w:sz w:val="20"/>
                 <w:szCs w:val="20"/>
               </w:rPr>
-              <w:t xml:space="preserve">for our </w:t>
+              <w:t>1.5</w:t>
             </w:r>
             <w:r>
               <w:rPr>
@@ -1951,29 +2215,7 @@
                 <w:sz w:val="20"/>
                 <w:szCs w:val="20"/>
               </w:rPr>
-              <w:t>community</w:t>
-            </w:r>
-            <w:r>
-              <w:rPr>
-                <w:rFonts w:ascii="EMprint" w:eastAsiaTheme="minorHAnsi" w:hAnsi="EMprint" w:cstheme="minorBidi"/>
-                <w:b w:val="0"/>
-                <w:caps w:val="0"/>
-                <w:color w:val="auto"/>
-                <w:sz w:val="20"/>
-                <w:szCs w:val="20"/>
-              </w:rPr>
-              <w:t xml:space="preserve">, evaluate feature requests, and </w:t>
-            </w:r>
-            <w:r>
-              <w:rPr>
-                <w:rFonts w:ascii="EMprint" w:eastAsiaTheme="minorHAnsi" w:hAnsi="EMprint" w:cstheme="minorBidi"/>
-                <w:b w:val="0"/>
-                <w:caps w:val="0"/>
-                <w:color w:val="auto"/>
-                <w:sz w:val="20"/>
-                <w:szCs w:val="20"/>
-              </w:rPr>
-              <w:t>onboard new developers to the project</w:t>
+              <w:t xml:space="preserve"> years</w:t>
             </w:r>
           </w:p>
         </w:tc>
@@ -2523,7 +2765,7 @@
                 <w:sz w:val="18"/>
                 <w:szCs w:val="18"/>
               </w:rPr>
-              <w:t xml:space="preserve"> (.NET, Spring, Angular, React</w:t>
+              <w:t xml:space="preserve"> (</w:t>
             </w:r>
             <w:r>
               <w:rPr>
@@ -2535,7 +2777,7 @@
                 <w:sz w:val="18"/>
                 <w:szCs w:val="18"/>
               </w:rPr>
-              <w:t>, Next</w:t>
+              <w:t>Next.js</w:t>
             </w:r>
             <w:r>
               <w:rPr>
@@ -2547,7 +2789,7 @@
                 <w:sz w:val="18"/>
                 <w:szCs w:val="18"/>
               </w:rPr>
-              <w:t>.js</w:t>
+              <w:t xml:space="preserve">, </w:t>
             </w:r>
             <w:r>
               <w:rPr>
@@ -2559,7 +2801,55 @@
                 <w:sz w:val="18"/>
                 <w:szCs w:val="18"/>
               </w:rPr>
-              <w:t>)</w:t>
+              <w:t>React</w:t>
+            </w:r>
+            <w:r>
+              <w:rPr>
+                <w:rFonts w:ascii="EMprint" w:hAnsi="EMprint" w:cs="Times New Roman"/>
+                <w:b w:val="0"/>
+                <w:bCs/>
+                <w:caps w:val="0"/>
+                <w:color w:val="auto"/>
+                <w:sz w:val="18"/>
+                <w:szCs w:val="18"/>
+              </w:rPr>
+              <w:t xml:space="preserve">, </w:t>
+            </w:r>
+            <w:r>
+              <w:rPr>
+                <w:rFonts w:ascii="EMprint" w:hAnsi="EMprint" w:cs="Times New Roman"/>
+                <w:b w:val="0"/>
+                <w:bCs/>
+                <w:caps w:val="0"/>
+                <w:color w:val="auto"/>
+                <w:sz w:val="18"/>
+                <w:szCs w:val="18"/>
+              </w:rPr>
+              <w:t>.NET</w:t>
+            </w:r>
+            <w:r>
+              <w:rPr>
+                <w:rFonts w:ascii="EMprint" w:hAnsi="EMprint" w:cs="Times New Roman"/>
+                <w:b w:val="0"/>
+                <w:bCs/>
+                <w:caps w:val="0"/>
+                <w:color w:val="auto"/>
+                <w:sz w:val="18"/>
+                <w:szCs w:val="18"/>
+              </w:rPr>
+              <w:t xml:space="preserve">, </w:t>
+            </w:r>
+            <w:r>
+              <w:rPr>
+                <w:rFonts w:ascii="EMprint" w:hAnsi="EMprint" w:cs="Times New Roman"/>
+                <w:b w:val="0"/>
+                <w:bCs/>
+                <w:caps w:val="0"/>
+                <w:color w:val="auto"/>
+                <w:sz w:val="18"/>
+                <w:szCs w:val="18"/>
+              </w:rPr>
+              <w:t>Angular)</w:t>
             </w:r>
           </w:p>
           <w:p>
@@ -2624,7 +2914,19 @@
                 <w:sz w:val="18"/>
                 <w:szCs w:val="18"/>
               </w:rPr>
-              <w:t>CI/CD via ADO</w:t>
+              <w:t>CI/CD via A</w:t>
+            </w:r>
+            <w:r>
+              <w:rPr>
+                <w:rFonts w:ascii="EMprint" w:hAnsi="EMprint" w:cs="Times New Roman"/>
+                <w:b w:val="0"/>
+                <w:bCs/>
+                <w:caps w:val="0"/>
+                <w:color w:val="auto"/>
+                <w:sz w:val="18"/>
+                <w:szCs w:val="18"/>
+              </w:rPr>
+              <w:t>zure DevOps</w:t>
             </w:r>
             <w:r>
               <w:rPr>
@@ -2672,7 +2974,7 @@
                 <w:sz w:val="18"/>
                 <w:szCs w:val="18"/>
               </w:rPr>
-              <w:t xml:space="preserve">Jenkins, </w:t>
+              <w:t>Jenkins</w:t>
             </w:r>
             <w:r>
               <w:rPr>
@@ -2684,7 +2986,7 @@
                 <w:sz w:val="18"/>
                 <w:szCs w:val="18"/>
               </w:rPr>
-              <w:t>Heroku)</w:t>
+              <w:t>)</w:t>
             </w:r>
           </w:p>
           <w:p>
@@ -2737,7 +3039,7 @@
                 <w:sz w:val="18"/>
                 <w:szCs w:val="18"/>
               </w:rPr>
-              <w:t xml:space="preserve">Python, </w:t>
+              <w:t>C#</w:t>
             </w:r>
             <w:r>
               <w:rPr>
@@ -2749,7 +3051,81 @@
                 <w:sz w:val="18"/>
                 <w:szCs w:val="18"/>
               </w:rPr>
-              <w:t>Java, Kotlin, C#, C++)</w:t>
+              <w:t xml:space="preserve">, </w:t>
+            </w:r>
+            <w:r>
+              <w:rPr>
+                <w:rFonts w:ascii="EMprint" w:hAnsi="EMprint" w:cs="Times New Roman"/>
+                <w:b w:val="0"/>
+                <w:bCs/>
+                <w:caps w:val="0"/>
+                <w:color w:val="auto"/>
+                <w:sz w:val="18"/>
+                <w:szCs w:val="18"/>
+              </w:rPr>
+              <w:t>Java</w:t>
+            </w:r>
+            <w:r>
+              <w:rPr>
+                <w:rFonts w:ascii="EMprint" w:hAnsi="EMprint" w:cs="Times New Roman"/>
+                <w:b w:val="0"/>
+                <w:bCs/>
+                <w:caps w:val="0"/>
+                <w:color w:val="auto"/>
+                <w:sz w:val="18"/>
+                <w:szCs w:val="18"/>
+              </w:rPr>
+              <w:t xml:space="preserve">, </w:t>
+            </w:r>
+            <w:r>
+              <w:rPr>
+                <w:rFonts w:ascii="EMprint" w:hAnsi="EMprint" w:cs="Times New Roman"/>
+                <w:b w:val="0"/>
+                <w:bCs/>
+                <w:caps w:val="0"/>
+                <w:color w:val="auto"/>
+                <w:sz w:val="18"/>
+                <w:szCs w:val="18"/>
+              </w:rPr>
+              <w:t>Python,</w:t>
+            </w:r>
+            <w:r>
+              <w:rPr>
+                <w:rFonts w:ascii="EMprint" w:hAnsi="EMprint" w:cs="Times New Roman"/>
+                <w:b w:val="0"/>
+                <w:bCs/>
+                <w:caps w:val="0"/>
+                <w:color w:val="auto"/>
+                <w:sz w:val="18"/>
+                <w:szCs w:val="18"/>
+              </w:rPr>
+              <w:t xml:space="preserve"> Kotlin</w:t>
+            </w:r>
+            <w:proofErr w:type="gramStart"/>
+            <w:r>
+              <w:rPr>
+                <w:rFonts w:ascii="EMprint" w:hAnsi="EMprint" w:cs="Times New Roman"/>
+                <w:b w:val="0"/>
+                <w:bCs/>
+                <w:caps w:val="0"/>
+                <w:color w:val="auto"/>
+                <w:sz w:val="18"/>
+                <w:szCs w:val="18"/>
+              </w:rPr>
+              <w:t>, ,</w:t>
+            </w:r>
+            <w:proofErr w:type="gramEnd"/>
+            <w:r>
+              <w:rPr>
+                <w:rFonts w:ascii="EMprint" w:hAnsi="EMprint" w:cs="Times New Roman"/>
+                <w:b w:val="0"/>
+                <w:bCs/>
+                <w:caps w:val="0"/>
+                <w:color w:val="auto"/>
+                <w:sz w:val="18"/>
+                <w:szCs w:val="18"/>
+              </w:rPr>
+              <w:t xml:space="preserve"> C++)</w:t>
             </w:r>
           </w:p>
           <w:p>
@@ -2792,7 +3168,79 @@
                 <w:sz w:val="18"/>
                 <w:szCs w:val="18"/>
               </w:rPr>
-              <w:t xml:space="preserve"> (SQL, NoSQL, KQL, Redis)</w:t>
+              <w:t xml:space="preserve"> (</w:t>
+            </w:r>
+            <w:r>
+              <w:rPr>
+                <w:rFonts w:ascii="EMprint" w:hAnsi="EMprint" w:cs="Times New Roman"/>
+                <w:b w:val="0"/>
+                <w:bCs/>
+                <w:caps w:val="0"/>
+                <w:color w:val="auto"/>
+                <w:sz w:val="18"/>
+                <w:szCs w:val="18"/>
+              </w:rPr>
+              <w:t>Postgre</w:t>
+            </w:r>
+            <w:r>
+              <w:rPr>
+                <w:rFonts w:ascii="EMprint" w:hAnsi="EMprint" w:cs="Times New Roman"/>
+                <w:b w:val="0"/>
+                <w:bCs/>
+                <w:caps w:val="0"/>
+                <w:color w:val="auto"/>
+                <w:sz w:val="18"/>
+                <w:szCs w:val="18"/>
+              </w:rPr>
+              <w:t>SQL, MySQL</w:t>
+            </w:r>
+            <w:r>
+              <w:rPr>
+                <w:rFonts w:ascii="EMprint" w:hAnsi="EMprint" w:cs="Times New Roman"/>
+                <w:b w:val="0"/>
+                <w:bCs/>
+                <w:caps w:val="0"/>
+                <w:color w:val="auto"/>
+                <w:sz w:val="18"/>
+                <w:szCs w:val="18"/>
+              </w:rPr>
+              <w:t>, NoSQL, KQL, Redis</w:t>
+            </w:r>
+            <w:r>
+              <w:rPr>
+                <w:rFonts w:ascii="EMprint" w:hAnsi="EMprint" w:cs="Times New Roman"/>
+                <w:b w:val="0"/>
+                <w:bCs/>
+                <w:caps w:val="0"/>
+                <w:color w:val="auto"/>
+                <w:sz w:val="18"/>
+                <w:szCs w:val="18"/>
+              </w:rPr>
+              <w:t>, S3</w:t>
+            </w:r>
+            <w:r>
+              <w:rPr>
+                <w:rFonts w:ascii="EMprint" w:hAnsi="EMprint" w:cs="Times New Roman"/>
+                <w:b w:val="0"/>
+                <w:bCs/>
+                <w:caps w:val="0"/>
+                <w:color w:val="auto"/>
+                <w:sz w:val="18"/>
+                <w:szCs w:val="18"/>
+              </w:rPr>
+              <w:t>, Data Dog</w:t>
+            </w:r>
+            <w:r>
+              <w:rPr>
+                <w:rFonts w:ascii="EMprint" w:hAnsi="EMprint" w:cs="Times New Roman"/>
+                <w:b w:val="0"/>
+                <w:bCs/>
+                <w:caps w:val="0"/>
+                <w:color w:val="auto"/>
+                <w:sz w:val="18"/>
+                <w:szCs w:val="18"/>
+              </w:rPr>
+              <w:t>)</w:t>
             </w:r>
           </w:p>
           <w:p>
@@ -2877,7 +3325,7 @@
     <w:p>
       <w:pPr>
         <w:tabs>
-          <w:tab w:val="left" w:pos="1649"/>
+          <w:tab w:val="left" w:pos="3960"/>
         </w:tabs>
         <w:rPr>
           <w:rFonts w:ascii="EMprint" w:hAnsi="EMprint"/>
@@ -3603,7 +4051,6 @@
         <w:showingPlcHdr/>
         <w15:appearance w15:val="hidden"/>
       </w:sdtPr>
-      <w:sdtEndPr/>
       <w:sdtContent>
         <w:r>
           <w:rPr>
@@ -3716,7 +4163,6 @@
         <w:showingPlcHdr/>
         <w15:appearance w15:val="hidden"/>
       </w:sdtPr>
-      <w:sdtEndPr/>
       <w:sdtContent>
         <w:r>
           <w:rPr>
@@ -3814,7 +4260,6 @@
         <w:showingPlcHdr/>
         <w15:appearance w15:val="hidden"/>
       </w:sdtPr>
-      <w:sdtEndPr/>
       <w:sdtContent>
         <w:r>
           <w:rPr>
@@ -4129,7 +4574,7 @@
         </mc:Choice>
         <mc:Fallback>
           <w:pict>
-            <v:line w14:anchorId="60126D6C" id="Straight Connector 19" o:spid="_x0000_s1026" alt="Header dividing line" style="position:absolute;z-index:-251663360;visibility:visible;mso-wrap-style:square;mso-width-percent:1000;mso-top-percent:173;mso-wrap-distance-left:9pt;mso-wrap-distance-top:0;mso-wrap-distance-right:9pt;mso-wrap-distance-bottom:0;mso-position-horizontal:center;mso-position-horizontal-relative:page;mso-position-vertical-relative:page;mso-width-percent:1000;mso-top-percent:173;mso-width-relative:page" from="0,0" to="612pt,0" o:gfxdata="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" strokecolor="#5a5a5a [2109]" strokeweight=".5pt">
+            <v:line w14:anchorId="1B7110C8" id="Straight Connector 19" o:spid="_x0000_s1026" alt="Header dividing line" style="position:absolute;z-index:-251663360;visibility:visible;mso-wrap-style:square;mso-width-percent:1000;mso-top-percent:173;mso-wrap-distance-left:9pt;mso-wrap-distance-top:0;mso-wrap-distance-right:9pt;mso-wrap-distance-bottom:0;mso-position-horizontal:center;mso-position-horizontal-relative:page;mso-position-vertical-relative:page;mso-width-percent:1000;mso-top-percent:173;mso-width-relative:page" from="0,0" to="612pt,0" o:gfxdata="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" strokecolor="#5a5a5a [2109]" strokeweight=".5pt">
               <v:stroke joinstyle="miter"/>
               <w10:wrap anchorx="page" anchory="page"/>
             </v:line>
@@ -4164,7 +4609,7 @@
         <v:path o:extrusionok="f" gradientshapeok="t" o:connecttype="rect"/>
         <o:lock v:ext="edit" aspectratio="t"/>
       </v:shapetype>
-      <v:shape id="_x0000_i1357" type="#_x0000_t75" alt="Envelope" style="width:6.75pt;height:6.75pt;visibility:visible" o:gfxdata="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" o:bullet="t">
+      <v:shape id="_x0000_i1277" type="#_x0000_t75" alt="Envelope" style="width:6.65pt;height:6.65pt;visibility:visible" o:gfxdata="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" o:bullet="t">
         <v:imagedata r:id="rId1" o:title="" cropbottom="-1872f" cropright="-1872f"/>
       </v:shape>
     </w:pict>
@@ -32141,8 +32586,8 @@
     <w:rsid w:val="00530D25"/>
     <w:rsid w:val="00582592"/>
     <w:rsid w:val="006557A8"/>
+    <w:rsid w:val="006716FB"/>
     <w:rsid w:val="00782639"/>
-    <w:rsid w:val="00865B7C"/>
     <w:rsid w:val="00871E28"/>
     <w:rsid w:val="00872C47"/>
     <w:rsid w:val="008E49A8"/>

</xml_diff>

<commit_message>
Updating site content; updating resumes.
</commit_message>
<xml_diff>
--- a/Resume.docx
+++ b/Resume.docx
@@ -139,11 +139,23 @@
           <w:tcPr>
             <w:tcW w:w="10800" w:type="dxa"/>
           </w:tcPr>
+          <w:bookmarkEnd w:id="0"/>
+          <w:bookmarkEnd w:id="1"/>
           <w:p>
             <w:pPr>
               <w:pStyle w:val="Heading3"/>
               <w:spacing w:line="276" w:lineRule="auto"/>
+              <w:contextualSpacing w:val="0"/>
               <w:outlineLvl w:val="2"/>
+              <w:rPr>
+                <w:rFonts w:ascii="EMprint" w:eastAsia="Dubai" w:hAnsi="EMprint" w:cs="Times New Roman"/>
+                <w:b w:val="0"/>
+                <w:color w:val="auto"/>
+                <w:sz w:val="16"/>
+                <w:szCs w:val="16"/>
+              </w:rPr>
+            </w:pPr>
+            <w:r>
               <w:rPr>
                 <w:rFonts w:ascii="EMprint" w:eastAsia="Dubai" w:hAnsi="EMprint" w:cs="Times New Roman"/>
                 <w:b w:val="0"/>
@@ -152,14 +164,87 @@
                 <w:sz w:val="16"/>
                 <w:szCs w:val="16"/>
               </w:rPr>
+              <w:t>SEPT</w:t>
+            </w:r>
+            <w:r>
+              <w:rPr>
+                <w:rFonts w:ascii="EMprint" w:eastAsia="Dubai" w:hAnsi="EMprint" w:cs="Times New Roman"/>
+                <w:b w:val="0"/>
+                <w:caps w:val="0"/>
+                <w:color w:val="auto"/>
+                <w:sz w:val="16"/>
+                <w:szCs w:val="16"/>
+              </w:rPr>
+              <w:t>EMBER 202</w:t>
+            </w:r>
+            <w:r>
+              <w:rPr>
+                <w:rFonts w:ascii="EMprint" w:eastAsia="Dubai" w:hAnsi="EMprint" w:cs="Times New Roman"/>
+                <w:b w:val="0"/>
+                <w:caps w:val="0"/>
+                <w:color w:val="auto"/>
+                <w:sz w:val="16"/>
+                <w:szCs w:val="16"/>
+              </w:rPr>
+              <w:t>2</w:t>
+            </w:r>
+            <w:r>
+              <w:rPr>
+                <w:rFonts w:ascii="EMprint" w:eastAsia="Dubai" w:hAnsi="EMprint" w:cs="Times New Roman"/>
+                <w:b w:val="0"/>
+                <w:caps w:val="0"/>
+                <w:color w:val="auto"/>
+                <w:sz w:val="16"/>
+                <w:szCs w:val="16"/>
+              </w:rPr>
+              <w:t xml:space="preserve"> – PRESENT</w:t>
+            </w:r>
+          </w:p>
+          <w:p>
+            <w:pPr>
+              <w:pStyle w:val="Heading2"/>
+              <w:spacing w:after="120" w:line="276" w:lineRule="auto"/>
+              <w:contextualSpacing w:val="0"/>
+              <w:outlineLvl w:val="1"/>
+              <w:rPr>
+                <w:rFonts w:ascii="EMprint" w:eastAsia="Franklin Gothic Medium" w:hAnsi="EMprint" w:cs="Times New Roman"/>
+                <w:b w:val="0"/>
+                <w:caps w:val="0"/>
+                <w:smallCaps/>
+                <w:color w:val="auto"/>
+                <w:sz w:val="21"/>
+                <w:szCs w:val="21"/>
+              </w:rPr>
             </w:pPr>
             <w:r>
               <w:rPr>
-                <w:rFonts w:ascii="EMprint" w:hAnsi="EMprint" w:cs="Times New Roman"/>
+                <w:rFonts w:ascii="EMprint" w:eastAsia="Book Antiqua" w:hAnsi="EMprint" w:cs="Times New Roman"/>
+                <w:caps w:val="0"/>
                 <w:color w:val="auto"/>
-                <w:sz w:val="24"/>
+                <w:sz w:val="21"/>
+                <w:szCs w:val="21"/>
               </w:rPr>
-              <w:t>Full-Time Experience</w:t>
+              <w:t>AMAZON WEB SERVICES</w:t>
+            </w:r>
+            <w:r>
+              <w:rPr>
+                <w:rFonts w:ascii="EMprint" w:eastAsia="Franklin Gothic Medium" w:hAnsi="EMprint" w:cs="Times New Roman"/>
+                <w:color w:val="auto"/>
+                <w:sz w:val="21"/>
+                <w:szCs w:val="21"/>
+              </w:rPr>
+              <w:t xml:space="preserve">, </w:t>
+            </w:r>
+            <w:r>
+              <w:rPr>
+                <w:rStyle w:val="SubtleReference"/>
+                <w:rFonts w:ascii="EMprint" w:eastAsia="Franklin Gothic Medium" w:hAnsi="EMprint" w:cs="Times New Roman"/>
+                <w:caps w:val="0"/>
+                <w:color w:val="auto"/>
+                <w:sz w:val="21"/>
+                <w:szCs w:val="21"/>
+              </w:rPr>
+              <w:t>associate cloud application developer</w:t>
             </w:r>
           </w:p>
         </w:tc>
@@ -192,7 +277,18 @@
                 <w:sz w:val="16"/>
                 <w:szCs w:val="16"/>
               </w:rPr>
-              <w:t>NOVEMBER 2021 – PRESENT</w:t>
+              <w:t xml:space="preserve">NOVEMBER 2021 – </w:t>
+            </w:r>
+            <w:r>
+              <w:rPr>
+                <w:rFonts w:ascii="EMprint" w:eastAsia="Dubai" w:hAnsi="EMprint" w:cs="Times New Roman"/>
+                <w:b w:val="0"/>
+                <w:caps w:val="0"/>
+                <w:color w:val="auto"/>
+                <w:sz w:val="16"/>
+                <w:szCs w:val="16"/>
+              </w:rPr>
+              <w:t>AUGUST 2021</w:t>
             </w:r>
           </w:p>
           <w:p>
@@ -218,37 +314,7 @@
                 <w:sz w:val="21"/>
                 <w:szCs w:val="21"/>
               </w:rPr>
-              <w:t>GARTNER</w:t>
-            </w:r>
-            <w:r>
-              <w:rPr>
-                <w:rFonts w:ascii="EMprint" w:eastAsia="Book Antiqua" w:hAnsi="EMprint" w:cs="Times New Roman"/>
-                <w:caps w:val="0"/>
-                <w:color w:val="auto"/>
-                <w:sz w:val="21"/>
-                <w:szCs w:val="21"/>
-              </w:rPr>
-              <w:t xml:space="preserve"> I</w:t>
-            </w:r>
-            <w:r>
-              <w:rPr>
-                <w:rFonts w:ascii="EMprint" w:eastAsia="Book Antiqua" w:hAnsi="EMprint" w:cs="Times New Roman"/>
-                <w:caps w:val="0"/>
-                <w:color w:val="auto"/>
-                <w:sz w:val="21"/>
-                <w:szCs w:val="21"/>
-              </w:rPr>
-              <w:t>NC</w:t>
-            </w:r>
-            <w:r>
-              <w:rPr>
-                <w:rFonts w:ascii="EMprint" w:eastAsia="Book Antiqua" w:hAnsi="EMprint" w:cs="Times New Roman"/>
-                <w:caps w:val="0"/>
-                <w:color w:val="auto"/>
-                <w:sz w:val="21"/>
-                <w:szCs w:val="21"/>
-              </w:rPr>
-              <w:t>.</w:t>
+              <w:t>GARTNER INC.</w:t>
             </w:r>
             <w:r>
               <w:rPr>
@@ -300,284 +366,7 @@
                 <w:sz w:val="20"/>
                 <w:szCs w:val="20"/>
               </w:rPr>
-              <w:t>Develop</w:t>
-            </w:r>
-            <w:r>
-              <w:rPr>
-                <w:rFonts w:ascii="EMprint" w:eastAsiaTheme="minorHAnsi" w:hAnsi="EMprint" w:cstheme="minorBidi"/>
-                <w:b w:val="0"/>
-                <w:caps w:val="0"/>
-                <w:color w:val="auto"/>
-                <w:sz w:val="20"/>
-                <w:szCs w:val="20"/>
-              </w:rPr>
-              <w:t xml:space="preserve">, from scratch, </w:t>
-            </w:r>
-            <w:r>
-              <w:rPr>
-                <w:rFonts w:ascii="EMprint" w:eastAsiaTheme="minorHAnsi" w:hAnsi="EMprint" w:cstheme="minorBidi"/>
-                <w:b w:val="0"/>
-                <w:caps w:val="0"/>
-                <w:color w:val="auto"/>
-                <w:sz w:val="20"/>
-                <w:szCs w:val="20"/>
-              </w:rPr>
-              <w:t>an unannounced flagship</w:t>
-            </w:r>
-            <w:r>
-              <w:rPr>
-                <w:rFonts w:ascii="EMprint" w:eastAsiaTheme="minorHAnsi" w:hAnsi="EMprint" w:cstheme="minorBidi"/>
-                <w:b w:val="0"/>
-                <w:caps w:val="0"/>
-                <w:color w:val="auto"/>
-                <w:sz w:val="20"/>
-                <w:szCs w:val="20"/>
-              </w:rPr>
-              <w:t xml:space="preserve"> </w:t>
-            </w:r>
-            <w:r>
-              <w:rPr>
-                <w:rFonts w:ascii="EMprint" w:eastAsiaTheme="minorHAnsi" w:hAnsi="EMprint" w:cstheme="minorBidi"/>
-                <w:b w:val="0"/>
-                <w:caps w:val="0"/>
-                <w:color w:val="auto"/>
-                <w:sz w:val="20"/>
-                <w:szCs w:val="20"/>
-              </w:rPr>
-              <w:t xml:space="preserve">product using the </w:t>
-            </w:r>
-            <w:r>
-              <w:rPr>
-                <w:rFonts w:ascii="EMprint" w:eastAsiaTheme="minorHAnsi" w:hAnsi="EMprint" w:cstheme="minorBidi"/>
-                <w:b w:val="0"/>
-                <w:caps w:val="0"/>
-                <w:color w:val="auto"/>
-                <w:sz w:val="20"/>
-                <w:szCs w:val="20"/>
-              </w:rPr>
-              <w:t xml:space="preserve">Next.js </w:t>
-            </w:r>
-            <w:r>
-              <w:rPr>
-                <w:rFonts w:ascii="EMprint" w:eastAsiaTheme="minorHAnsi" w:hAnsi="EMprint" w:cstheme="minorBidi"/>
-                <w:b w:val="0"/>
-                <w:caps w:val="0"/>
-                <w:color w:val="auto"/>
-                <w:sz w:val="20"/>
-                <w:szCs w:val="20"/>
-              </w:rPr>
-              <w:t xml:space="preserve">front-end </w:t>
-            </w:r>
-            <w:r>
-              <w:rPr>
-                <w:rFonts w:ascii="EMprint" w:eastAsiaTheme="minorHAnsi" w:hAnsi="EMprint" w:cstheme="minorBidi"/>
-                <w:b w:val="0"/>
-                <w:caps w:val="0"/>
-                <w:color w:val="auto"/>
-                <w:sz w:val="20"/>
-                <w:szCs w:val="20"/>
-              </w:rPr>
-              <w:t xml:space="preserve">(React based) </w:t>
-            </w:r>
-            <w:r>
-              <w:rPr>
-                <w:rFonts w:ascii="EMprint" w:eastAsiaTheme="minorHAnsi" w:hAnsi="EMprint" w:cstheme="minorBidi"/>
-                <w:b w:val="0"/>
-                <w:caps w:val="0"/>
-                <w:color w:val="auto"/>
-                <w:sz w:val="20"/>
-                <w:szCs w:val="20"/>
-              </w:rPr>
-              <w:t xml:space="preserve">framework after </w:t>
-            </w:r>
-            <w:r>
-              <w:rPr>
-                <w:rFonts w:ascii="EMprint" w:eastAsiaTheme="minorHAnsi" w:hAnsi="EMprint" w:cstheme="minorBidi"/>
-                <w:b w:val="0"/>
-                <w:caps w:val="0"/>
-                <w:color w:val="auto"/>
-                <w:sz w:val="20"/>
-                <w:szCs w:val="20"/>
-              </w:rPr>
-              <w:t xml:space="preserve">independently </w:t>
-            </w:r>
-            <w:r>
-              <w:rPr>
-                <w:rFonts w:ascii="EMprint" w:eastAsiaTheme="minorHAnsi" w:hAnsi="EMprint" w:cstheme="minorBidi"/>
-                <w:b w:val="0"/>
-                <w:caps w:val="0"/>
-                <w:color w:val="auto"/>
-                <w:sz w:val="20"/>
-                <w:szCs w:val="20"/>
-              </w:rPr>
-              <w:t xml:space="preserve">building 2 </w:t>
-            </w:r>
-            <w:r>
-              <w:rPr>
-                <w:rFonts w:ascii="EMprint" w:eastAsiaTheme="minorHAnsi" w:hAnsi="EMprint" w:cstheme="minorBidi"/>
-                <w:b w:val="0"/>
-                <w:caps w:val="0"/>
-                <w:color w:val="auto"/>
-                <w:sz w:val="20"/>
-                <w:szCs w:val="20"/>
-              </w:rPr>
-              <w:t xml:space="preserve">large-scale </w:t>
-            </w:r>
-            <w:proofErr w:type="spellStart"/>
-            <w:r>
-              <w:rPr>
-                <w:rFonts w:ascii="EMprint" w:eastAsiaTheme="minorHAnsi" w:hAnsi="EMprint" w:cstheme="minorBidi"/>
-                <w:b w:val="0"/>
-                <w:caps w:val="0"/>
-                <w:color w:val="auto"/>
-                <w:sz w:val="20"/>
-                <w:szCs w:val="20"/>
-              </w:rPr>
-              <w:t>PoCs</w:t>
-            </w:r>
-            <w:proofErr w:type="spellEnd"/>
-            <w:r>
-              <w:rPr>
-                <w:rFonts w:ascii="EMprint" w:eastAsiaTheme="minorHAnsi" w:hAnsi="EMprint" w:cstheme="minorBidi"/>
-                <w:b w:val="0"/>
-                <w:caps w:val="0"/>
-                <w:color w:val="auto"/>
-                <w:sz w:val="20"/>
-                <w:szCs w:val="20"/>
-              </w:rPr>
-              <w:t xml:space="preserve"> </w:t>
-            </w:r>
-            <w:r>
-              <w:rPr>
-                <w:rFonts w:ascii="EMprint" w:eastAsiaTheme="minorHAnsi" w:hAnsi="EMprint" w:cstheme="minorBidi"/>
-                <w:b w:val="0"/>
-                <w:caps w:val="0"/>
-                <w:color w:val="auto"/>
-                <w:sz w:val="20"/>
-                <w:szCs w:val="20"/>
-              </w:rPr>
-              <w:t xml:space="preserve">and hosting 3 </w:t>
-            </w:r>
-            <w:r>
-              <w:rPr>
-                <w:rFonts w:ascii="EMprint" w:eastAsiaTheme="minorHAnsi" w:hAnsi="EMprint" w:cstheme="minorBidi"/>
-                <w:b w:val="0"/>
-                <w:caps w:val="0"/>
-                <w:color w:val="auto"/>
-                <w:sz w:val="20"/>
-                <w:szCs w:val="20"/>
-              </w:rPr>
-              <w:t xml:space="preserve">technical </w:t>
-            </w:r>
-            <w:r>
-              <w:rPr>
-                <w:rFonts w:ascii="EMprint" w:eastAsiaTheme="minorHAnsi" w:hAnsi="EMprint" w:cstheme="minorBidi"/>
-                <w:b w:val="0"/>
-                <w:caps w:val="0"/>
-                <w:color w:val="auto"/>
-                <w:sz w:val="20"/>
-                <w:szCs w:val="20"/>
-              </w:rPr>
-              <w:t>workshops</w:t>
-            </w:r>
-            <w:r>
-              <w:rPr>
-                <w:rFonts w:ascii="EMprint" w:eastAsiaTheme="minorHAnsi" w:hAnsi="EMprint" w:cstheme="minorBidi"/>
-                <w:b w:val="0"/>
-                <w:caps w:val="0"/>
-                <w:color w:val="auto"/>
-                <w:sz w:val="20"/>
-                <w:szCs w:val="20"/>
-              </w:rPr>
-              <w:t>; my team is</w:t>
-            </w:r>
-            <w:r>
-              <w:rPr>
-                <w:rFonts w:ascii="EMprint" w:eastAsiaTheme="minorHAnsi" w:hAnsi="EMprint" w:cstheme="minorBidi"/>
-                <w:b w:val="0"/>
-                <w:caps w:val="0"/>
-                <w:color w:val="auto"/>
-                <w:sz w:val="20"/>
-                <w:szCs w:val="20"/>
-              </w:rPr>
-              <w:t xml:space="preserve"> the </w:t>
-            </w:r>
-            <w:r>
-              <w:rPr>
-                <w:rFonts w:ascii="EMprint" w:eastAsiaTheme="minorHAnsi" w:hAnsi="EMprint" w:cstheme="minorBidi"/>
-                <w:b w:val="0"/>
-                <w:caps w:val="0"/>
-                <w:color w:val="auto"/>
-                <w:sz w:val="20"/>
-                <w:szCs w:val="20"/>
-              </w:rPr>
-              <w:t>first</w:t>
-            </w:r>
-            <w:r>
-              <w:rPr>
-                <w:rFonts w:ascii="EMprint" w:eastAsiaTheme="minorHAnsi" w:hAnsi="EMprint" w:cstheme="minorBidi"/>
-                <w:b w:val="0"/>
-                <w:caps w:val="0"/>
-                <w:color w:val="auto"/>
-                <w:sz w:val="20"/>
-                <w:szCs w:val="20"/>
-              </w:rPr>
-              <w:t xml:space="preserve"> in our company to adopt this technology, </w:t>
-            </w:r>
-            <w:r>
-              <w:rPr>
-                <w:rFonts w:ascii="EMprint" w:eastAsiaTheme="minorHAnsi" w:hAnsi="EMprint" w:cstheme="minorBidi"/>
-                <w:b w:val="0"/>
-                <w:caps w:val="0"/>
-                <w:color w:val="auto"/>
-                <w:sz w:val="20"/>
-                <w:szCs w:val="20"/>
-              </w:rPr>
-              <w:t xml:space="preserve">allowing </w:t>
-            </w:r>
-            <w:r>
-              <w:rPr>
-                <w:rFonts w:ascii="EMprint" w:eastAsiaTheme="minorHAnsi" w:hAnsi="EMprint" w:cstheme="minorBidi"/>
-                <w:b w:val="0"/>
-                <w:caps w:val="0"/>
-                <w:color w:val="auto"/>
-                <w:sz w:val="20"/>
-                <w:szCs w:val="20"/>
-              </w:rPr>
-              <w:t xml:space="preserve">us </w:t>
-            </w:r>
-            <w:r>
-              <w:rPr>
-                <w:rFonts w:ascii="EMprint" w:eastAsiaTheme="minorHAnsi" w:hAnsi="EMprint" w:cstheme="minorBidi"/>
-                <w:b w:val="0"/>
-                <w:caps w:val="0"/>
-                <w:color w:val="auto"/>
-                <w:sz w:val="20"/>
-                <w:szCs w:val="20"/>
-              </w:rPr>
-              <w:t xml:space="preserve">to pioneer the future of front-end </w:t>
-            </w:r>
-            <w:r>
-              <w:rPr>
-                <w:rFonts w:ascii="EMprint" w:eastAsiaTheme="minorHAnsi" w:hAnsi="EMprint" w:cstheme="minorBidi"/>
-                <w:b w:val="0"/>
-                <w:caps w:val="0"/>
-                <w:color w:val="auto"/>
-                <w:sz w:val="20"/>
-                <w:szCs w:val="20"/>
-              </w:rPr>
-              <w:t xml:space="preserve">engineering </w:t>
-            </w:r>
-            <w:r>
-              <w:rPr>
-                <w:rFonts w:ascii="EMprint" w:eastAsiaTheme="minorHAnsi" w:hAnsi="EMprint" w:cstheme="minorBidi"/>
-                <w:b w:val="0"/>
-                <w:caps w:val="0"/>
-                <w:color w:val="auto"/>
-                <w:sz w:val="20"/>
-                <w:szCs w:val="20"/>
-              </w:rPr>
-              <w:t>at Gartner</w:t>
+              <w:t>Develop, from scratch, an unannounced flagship product using the Next.js front-end (React based) framework after independently building 2 large-scale PoCs and hosting 3 technical workshops; my team is the first in our company to adopt this technology, allowing us to pioneer the future of front-end engineering at Gartner</w:t>
             </w:r>
           </w:p>
           <w:p>
@@ -704,7 +493,6 @@
               </w:rPr>
               <w:t>Leverage various modern DevOps technologies (</w:t>
             </w:r>
-            <w:proofErr w:type="gramStart"/>
             <w:r>
               <w:rPr>
                 <w:rFonts w:ascii="EMprint" w:eastAsiaTheme="minorHAnsi" w:hAnsi="EMprint" w:cstheme="minorBidi"/>
@@ -714,9 +502,8 @@
                 <w:sz w:val="20"/>
                 <w:szCs w:val="20"/>
               </w:rPr>
-              <w:t>e.g.</w:t>
+              <w:t>e.g.,</w:t>
             </w:r>
-            <w:proofErr w:type="gramEnd"/>
             <w:r>
               <w:rPr>
                 <w:rFonts w:ascii="EMprint" w:eastAsiaTheme="minorHAnsi" w:hAnsi="EMprint" w:cstheme="minorBidi"/>
@@ -755,8 +542,6 @@
             <w:bookmarkStart w:id="6" w:name="OLE_LINK19"/>
             <w:bookmarkStart w:id="7" w:name="OLE_LINK20"/>
             <w:bookmarkStart w:id="8" w:name="OLE_LINK21"/>
-            <w:bookmarkEnd w:id="0"/>
-            <w:bookmarkEnd w:id="1"/>
             <w:r>
               <w:rPr>
                 <w:rFonts w:ascii="EMprint" w:eastAsia="Dubai" w:hAnsi="EMprint" w:cs="Times New Roman"/>
@@ -766,29 +551,7 @@
                 <w:sz w:val="16"/>
                 <w:szCs w:val="16"/>
               </w:rPr>
-              <w:t xml:space="preserve">JULY 2020 – </w:t>
-            </w:r>
-            <w:r>
-              <w:rPr>
-                <w:rFonts w:ascii="EMprint" w:eastAsia="Dubai" w:hAnsi="EMprint" w:cs="Times New Roman"/>
-                <w:b w:val="0"/>
-                <w:caps w:val="0"/>
-                <w:color w:val="auto"/>
-                <w:sz w:val="16"/>
-                <w:szCs w:val="16"/>
-              </w:rPr>
-              <w:t>OCTOBER</w:t>
-            </w:r>
-            <w:r>
-              <w:rPr>
-                <w:rFonts w:ascii="EMprint" w:eastAsia="Dubai" w:hAnsi="EMprint" w:cs="Times New Roman"/>
-                <w:b w:val="0"/>
-                <w:caps w:val="0"/>
-                <w:color w:val="auto"/>
-                <w:sz w:val="16"/>
-                <w:szCs w:val="16"/>
-              </w:rPr>
-              <w:t xml:space="preserve"> 2021</w:t>
+              <w:t>JULY 2020 – OCTOBER 2021</w:t>
             </w:r>
           </w:p>
           <w:p>
@@ -869,40 +632,7 @@
                 <w:sz w:val="20"/>
                 <w:szCs w:val="20"/>
               </w:rPr>
-              <w:t xml:space="preserve">Built and deployed </w:t>
-            </w:r>
-            <w:r>
-              <w:rPr>
-                <w:rFonts w:ascii="EMprint" w:eastAsiaTheme="minorHAnsi" w:hAnsi="EMprint" w:cstheme="minorBidi"/>
-                <w:b w:val="0"/>
-                <w:caps w:val="0"/>
-                <w:color w:val="auto"/>
-                <w:sz w:val="20"/>
-                <w:szCs w:val="20"/>
-              </w:rPr>
-              <w:t xml:space="preserve">multi-threaded RESTful API leveraging </w:t>
-            </w:r>
-            <w:r>
-              <w:rPr>
-                <w:rFonts w:ascii="EMprint" w:eastAsiaTheme="minorHAnsi" w:hAnsi="EMprint" w:cstheme="minorBidi"/>
-                <w:b w:val="0"/>
-                <w:caps w:val="0"/>
-                <w:color w:val="auto"/>
-                <w:sz w:val="20"/>
-                <w:szCs w:val="20"/>
-              </w:rPr>
-              <w:t>the .NET framework</w:t>
-            </w:r>
-            <w:r>
-              <w:rPr>
-                <w:rFonts w:ascii="EMprint" w:eastAsiaTheme="minorHAnsi" w:hAnsi="EMprint" w:cstheme="minorBidi"/>
-                <w:b w:val="0"/>
-                <w:caps w:val="0"/>
-                <w:color w:val="auto"/>
-                <w:sz w:val="20"/>
-                <w:szCs w:val="20"/>
-              </w:rPr>
-              <w:t xml:space="preserve"> </w:t>
+              <w:t xml:space="preserve">Built and deployed multi-threaded RESTful API leveraging the .NET framework </w:t>
             </w:r>
             <w:bookmarkStart w:id="12" w:name="OLE_LINK13"/>
             <w:bookmarkStart w:id="13" w:name="OLE_LINK14"/>
@@ -915,40 +645,7 @@
                 <w:sz w:val="20"/>
                 <w:szCs w:val="20"/>
               </w:rPr>
-              <w:t xml:space="preserve">from the ground up, </w:t>
-            </w:r>
-            <w:r>
-              <w:rPr>
-                <w:rFonts w:ascii="EMprint" w:eastAsiaTheme="minorHAnsi" w:hAnsi="EMprint" w:cstheme="minorBidi"/>
-                <w:b w:val="0"/>
-                <w:caps w:val="0"/>
-                <w:color w:val="auto"/>
-                <w:sz w:val="20"/>
-                <w:szCs w:val="20"/>
-              </w:rPr>
-              <w:t>as</w:t>
-            </w:r>
-            <w:r>
-              <w:rPr>
-                <w:rFonts w:ascii="EMprint" w:eastAsiaTheme="minorHAnsi" w:hAnsi="EMprint" w:cstheme="minorBidi"/>
-                <w:b w:val="0"/>
-                <w:caps w:val="0"/>
-                <w:color w:val="auto"/>
-                <w:sz w:val="20"/>
-                <w:szCs w:val="20"/>
-              </w:rPr>
-              <w:t xml:space="preserve"> an</w:t>
-            </w:r>
-            <w:r>
-              <w:rPr>
-                <w:rFonts w:ascii="EMprint" w:eastAsiaTheme="minorHAnsi" w:hAnsi="EMprint" w:cstheme="minorBidi"/>
-                <w:b w:val="0"/>
-                <w:caps w:val="0"/>
-                <w:color w:val="auto"/>
-                <w:sz w:val="20"/>
-                <w:szCs w:val="20"/>
-              </w:rPr>
-              <w:t xml:space="preserve"> individual effort</w:t>
+              <w:t>from the ground up, as an individual effort</w:t>
             </w:r>
             <w:bookmarkEnd w:id="12"/>
             <w:bookmarkEnd w:id="13"/>
@@ -961,62 +658,7 @@
                 <w:sz w:val="20"/>
                 <w:szCs w:val="20"/>
               </w:rPr>
-              <w:t xml:space="preserve">; </w:t>
-            </w:r>
-            <w:r>
-              <w:rPr>
-                <w:rFonts w:ascii="EMprint" w:eastAsiaTheme="minorHAnsi" w:hAnsi="EMprint" w:cstheme="minorBidi"/>
-                <w:b w:val="0"/>
-                <w:caps w:val="0"/>
-                <w:color w:val="auto"/>
-                <w:sz w:val="20"/>
-                <w:szCs w:val="20"/>
-              </w:rPr>
-              <w:t>4+ million responses daily</w:t>
-            </w:r>
-            <w:r>
-              <w:rPr>
-                <w:rFonts w:ascii="EMprint" w:eastAsiaTheme="minorHAnsi" w:hAnsi="EMprint" w:cstheme="minorBidi"/>
-                <w:b w:val="0"/>
-                <w:caps w:val="0"/>
-                <w:color w:val="auto"/>
-                <w:sz w:val="20"/>
-                <w:szCs w:val="20"/>
-              </w:rPr>
-              <w:t xml:space="preserve"> across </w:t>
-            </w:r>
-            <w:r>
-              <w:rPr>
-                <w:rFonts w:ascii="EMprint" w:eastAsiaTheme="minorHAnsi" w:hAnsi="EMprint" w:cstheme="minorBidi"/>
-                <w:b w:val="0"/>
-                <w:caps w:val="0"/>
-                <w:color w:val="auto"/>
-                <w:sz w:val="20"/>
-                <w:szCs w:val="20"/>
-              </w:rPr>
-              <w:t>12</w:t>
-            </w:r>
-            <w:r>
-              <w:rPr>
-                <w:rFonts w:ascii="EMprint" w:eastAsiaTheme="minorHAnsi" w:hAnsi="EMprint" w:cstheme="minorBidi"/>
-                <w:b w:val="0"/>
-                <w:caps w:val="0"/>
-                <w:color w:val="auto"/>
-                <w:sz w:val="20"/>
-                <w:szCs w:val="20"/>
-              </w:rPr>
-              <w:t xml:space="preserve"> endpoints</w:t>
-            </w:r>
-            <w:r>
-              <w:rPr>
-                <w:rFonts w:ascii="EMprint" w:eastAsiaTheme="minorHAnsi" w:hAnsi="EMprint" w:cstheme="minorBidi"/>
-                <w:b w:val="0"/>
-                <w:caps w:val="0"/>
-                <w:color w:val="auto"/>
-                <w:sz w:val="20"/>
-                <w:szCs w:val="20"/>
-              </w:rPr>
-              <w:t xml:space="preserve">, enabling </w:t>
+              <w:t xml:space="preserve">; 4+ million responses daily across 12 endpoints, enabling </w:t>
             </w:r>
             <w:bookmarkStart w:id="14" w:name="OLE_LINK2"/>
             <w:bookmarkStart w:id="15" w:name="OLE_LINK5"/>
@@ -1032,29 +674,7 @@
                 <w:sz w:val="20"/>
                 <w:szCs w:val="20"/>
               </w:rPr>
-              <w:t xml:space="preserve">5+ teams </w:t>
-            </w:r>
-            <w:r>
-              <w:rPr>
-                <w:rFonts w:ascii="EMprint" w:eastAsiaTheme="minorHAnsi" w:hAnsi="EMprint" w:cstheme="minorBidi"/>
-                <w:b w:val="0"/>
-                <w:caps w:val="0"/>
-                <w:color w:val="auto"/>
-                <w:sz w:val="20"/>
-                <w:szCs w:val="20"/>
-              </w:rPr>
-              <w:t xml:space="preserve">secure </w:t>
-            </w:r>
-            <w:r>
-              <w:rPr>
-                <w:rFonts w:ascii="EMprint" w:eastAsiaTheme="minorHAnsi" w:hAnsi="EMprint" w:cstheme="minorBidi"/>
-                <w:b w:val="0"/>
-                <w:caps w:val="0"/>
-                <w:color w:val="auto"/>
-                <w:sz w:val="20"/>
-                <w:szCs w:val="20"/>
-              </w:rPr>
-              <w:t>access to the 80+ TB of field asset data</w:t>
+              <w:t>5+ teams secure access to the 80+ TB of field asset data</w:t>
             </w:r>
           </w:p>
           <w:p>
@@ -1090,7 +710,6 @@
               </w:rPr>
               <w:t xml:space="preserve">Refactored </w:t>
             </w:r>
-            <w:proofErr w:type="gramStart"/>
             <w:r>
               <w:rPr>
                 <w:rFonts w:ascii="EMprint" w:hAnsi="EMprint"/>
@@ -1101,9 +720,8 @@
                 <w:sz w:val="20"/>
                 <w:szCs w:val="20"/>
               </w:rPr>
-              <w:t>30,000 line</w:t>
+              <w:t>30,000-line</w:t>
             </w:r>
-            <w:proofErr w:type="gramEnd"/>
             <w:r>
               <w:rPr>
                 <w:rFonts w:ascii="EMprint" w:hAnsi="EMprint"/>
@@ -1184,150 +802,7 @@
                 <w:sz w:val="20"/>
                 <w:szCs w:val="20"/>
               </w:rPr>
-              <w:t xml:space="preserve">Leveraged </w:t>
-            </w:r>
-            <w:r>
-              <w:rPr>
-                <w:rFonts w:ascii="EMprint" w:eastAsiaTheme="minorHAnsi" w:hAnsi="EMprint" w:cstheme="minorBidi"/>
-                <w:b w:val="0"/>
-                <w:caps w:val="0"/>
-                <w:color w:val="auto"/>
-                <w:sz w:val="20"/>
-                <w:szCs w:val="20"/>
-              </w:rPr>
-              <w:t>Redis Cache</w:t>
-            </w:r>
-            <w:r>
-              <w:rPr>
-                <w:rFonts w:ascii="EMprint" w:eastAsiaTheme="minorHAnsi" w:hAnsi="EMprint" w:cstheme="minorBidi"/>
-                <w:b w:val="0"/>
-                <w:caps w:val="0"/>
-                <w:color w:val="auto"/>
-                <w:sz w:val="20"/>
-                <w:szCs w:val="20"/>
-              </w:rPr>
-              <w:t xml:space="preserve"> and optimiz</w:t>
-            </w:r>
-            <w:r>
-              <w:rPr>
-                <w:rFonts w:ascii="EMprint" w:eastAsiaTheme="minorHAnsi" w:hAnsi="EMprint" w:cstheme="minorBidi"/>
-                <w:b w:val="0"/>
-                <w:caps w:val="0"/>
-                <w:color w:val="auto"/>
-                <w:sz w:val="20"/>
-                <w:szCs w:val="20"/>
-              </w:rPr>
-              <w:t>ation of</w:t>
-            </w:r>
-            <w:r>
-              <w:rPr>
-                <w:rFonts w:ascii="EMprint" w:eastAsiaTheme="minorHAnsi" w:hAnsi="EMprint" w:cstheme="minorBidi"/>
-                <w:b w:val="0"/>
-                <w:caps w:val="0"/>
-                <w:color w:val="auto"/>
-                <w:sz w:val="20"/>
-                <w:szCs w:val="20"/>
-              </w:rPr>
-              <w:t xml:space="preserve"> SQL </w:t>
-            </w:r>
-            <w:r>
-              <w:rPr>
-                <w:rFonts w:ascii="EMprint" w:eastAsiaTheme="minorHAnsi" w:hAnsi="EMprint" w:cstheme="minorBidi"/>
-                <w:b w:val="0"/>
-                <w:caps w:val="0"/>
-                <w:color w:val="auto"/>
-                <w:sz w:val="20"/>
-                <w:szCs w:val="20"/>
-              </w:rPr>
-              <w:t xml:space="preserve">queries </w:t>
-            </w:r>
-            <w:r>
-              <w:rPr>
-                <w:rFonts w:ascii="EMprint" w:eastAsiaTheme="minorHAnsi" w:hAnsi="EMprint" w:cstheme="minorBidi"/>
-                <w:b w:val="0"/>
-                <w:caps w:val="0"/>
-                <w:color w:val="auto"/>
-                <w:sz w:val="20"/>
-                <w:szCs w:val="20"/>
-              </w:rPr>
-              <w:t>to reduce</w:t>
-            </w:r>
-            <w:r>
-              <w:rPr>
-                <w:rFonts w:ascii="EMprint" w:eastAsiaTheme="minorHAnsi" w:hAnsi="EMprint" w:cstheme="minorBidi"/>
-                <w:b w:val="0"/>
-                <w:caps w:val="0"/>
-                <w:color w:val="auto"/>
-                <w:sz w:val="20"/>
-                <w:szCs w:val="20"/>
-              </w:rPr>
-              <w:t xml:space="preserve"> API</w:t>
-            </w:r>
-            <w:r>
-              <w:rPr>
-                <w:rFonts w:ascii="EMprint" w:eastAsiaTheme="minorHAnsi" w:hAnsi="EMprint" w:cstheme="minorBidi"/>
-                <w:b w:val="0"/>
-                <w:caps w:val="0"/>
-                <w:color w:val="auto"/>
-                <w:sz w:val="20"/>
-                <w:szCs w:val="20"/>
-              </w:rPr>
-              <w:t xml:space="preserve"> response</w:t>
-            </w:r>
-            <w:r>
-              <w:rPr>
-                <w:rFonts w:ascii="EMprint" w:eastAsiaTheme="minorHAnsi" w:hAnsi="EMprint" w:cstheme="minorBidi"/>
-                <w:b w:val="0"/>
-                <w:caps w:val="0"/>
-                <w:color w:val="auto"/>
-                <w:sz w:val="20"/>
-                <w:szCs w:val="20"/>
-              </w:rPr>
-              <w:t xml:space="preserve"> times from 10 seconds to </w:t>
-            </w:r>
-            <w:r>
-              <w:rPr>
-                <w:rFonts w:ascii="EMprint" w:eastAsiaTheme="minorHAnsi" w:hAnsi="EMprint" w:cstheme="minorBidi"/>
-                <w:b w:val="0"/>
-                <w:caps w:val="0"/>
-                <w:color w:val="auto"/>
-                <w:sz w:val="20"/>
-                <w:szCs w:val="20"/>
-              </w:rPr>
-              <w:t>~</w:t>
-            </w:r>
-            <w:r>
-              <w:rPr>
-                <w:rFonts w:ascii="EMprint" w:eastAsiaTheme="minorHAnsi" w:hAnsi="EMprint" w:cstheme="minorBidi"/>
-                <w:b w:val="0"/>
-                <w:caps w:val="0"/>
-                <w:color w:val="auto"/>
-                <w:sz w:val="20"/>
-                <w:szCs w:val="20"/>
-              </w:rPr>
-              <w:t>.</w:t>
-            </w:r>
-            <w:r>
-              <w:rPr>
-                <w:rFonts w:ascii="EMprint" w:eastAsiaTheme="minorHAnsi" w:hAnsi="EMprint" w:cstheme="minorBidi"/>
-                <w:b w:val="0"/>
-                <w:caps w:val="0"/>
-                <w:color w:val="auto"/>
-                <w:sz w:val="20"/>
-                <w:szCs w:val="20"/>
-              </w:rPr>
-              <w:t>25</w:t>
-            </w:r>
-            <w:r>
-              <w:rPr>
-                <w:rFonts w:ascii="EMprint" w:eastAsiaTheme="minorHAnsi" w:hAnsi="EMprint" w:cstheme="minorBidi"/>
-                <w:b w:val="0"/>
-                <w:caps w:val="0"/>
-                <w:color w:val="auto"/>
-                <w:sz w:val="20"/>
-                <w:szCs w:val="20"/>
-              </w:rPr>
-              <w:t xml:space="preserve"> seconds</w:t>
+              <w:t>Leveraged Redis Cache and optimization of SQL queries to reduce API response times from 10 seconds to ~.25 seconds</w:t>
             </w:r>
             <w:bookmarkEnd w:id="9"/>
             <w:bookmarkEnd w:id="10"/>
@@ -1422,372 +897,6 @@
                 <w:color w:val="auto"/>
                 <w:sz w:val="16"/>
               </w:rPr>
-              <w:t xml:space="preserve">FEBRUARY </w:t>
-            </w:r>
-            <w:r>
-              <w:rPr>
-                <w:rFonts w:ascii="EMprint" w:hAnsi="EMprint" w:cs="Times New Roman"/>
-                <w:color w:val="auto"/>
-                <w:sz w:val="16"/>
-              </w:rPr>
-              <w:t>20</w:t>
-            </w:r>
-            <w:r>
-              <w:rPr>
-                <w:rFonts w:ascii="EMprint" w:hAnsi="EMprint" w:cs="Times New Roman"/>
-                <w:color w:val="auto"/>
-                <w:sz w:val="16"/>
-              </w:rPr>
-              <w:t>22</w:t>
-            </w:r>
-            <w:r>
-              <w:rPr>
-                <w:rFonts w:ascii="EMprint" w:hAnsi="EMprint" w:cs="Times New Roman"/>
-                <w:color w:val="auto"/>
-                <w:sz w:val="16"/>
-              </w:rPr>
-              <w:t xml:space="preserve"> – </w:t>
-            </w:r>
-            <w:r>
-              <w:rPr>
-                <w:rFonts w:ascii="EMprint" w:hAnsi="EMprint" w:cs="Times New Roman"/>
-                <w:color w:val="auto"/>
-                <w:sz w:val="16"/>
-              </w:rPr>
-              <w:t>APRIL</w:t>
-            </w:r>
-            <w:r>
-              <w:rPr>
-                <w:rFonts w:ascii="EMprint" w:hAnsi="EMprint" w:cs="Times New Roman"/>
-                <w:color w:val="auto"/>
-                <w:sz w:val="16"/>
-              </w:rPr>
-              <w:t xml:space="preserve"> 202</w:t>
-            </w:r>
-            <w:r>
-              <w:rPr>
-                <w:rFonts w:ascii="EMprint" w:hAnsi="EMprint" w:cs="Times New Roman"/>
-                <w:color w:val="auto"/>
-                <w:sz w:val="16"/>
-              </w:rPr>
-              <w:t>2</w:t>
-            </w:r>
-          </w:p>
-          <w:p>
-            <w:pPr>
-              <w:pStyle w:val="Heading2"/>
-              <w:contextualSpacing w:val="0"/>
-              <w:outlineLvl w:val="1"/>
-              <w:rPr>
-                <w:rStyle w:val="SubtleReference"/>
-                <w:rFonts w:ascii="EMprint" w:hAnsi="EMprint" w:cs="Times New Roman"/>
-                <w:caps w:val="0"/>
-                <w:color w:val="auto"/>
-                <w:sz w:val="21"/>
-                <w:szCs w:val="21"/>
-              </w:rPr>
-            </w:pPr>
-            <w:r>
-              <w:rPr>
-                <w:rFonts w:ascii="EMprint" w:hAnsi="EMprint" w:cs="Times New Roman"/>
-                <w:color w:val="auto"/>
-                <w:sz w:val="21"/>
-                <w:szCs w:val="21"/>
-              </w:rPr>
-              <w:t>GARTNER CREW LEADERSHIP DEVELOPMENT PROGRAM</w:t>
-            </w:r>
-            <w:r>
-              <w:rPr>
-                <w:rFonts w:ascii="EMprint" w:hAnsi="EMprint" w:cs="Times New Roman"/>
-                <w:color w:val="auto"/>
-                <w:sz w:val="21"/>
-                <w:szCs w:val="21"/>
-              </w:rPr>
-              <w:t xml:space="preserve">, </w:t>
-            </w:r>
-            <w:r>
-              <w:rPr>
-                <w:rStyle w:val="SubtleReference"/>
-                <w:rFonts w:ascii="EMprint" w:hAnsi="EMprint" w:cs="Times New Roman"/>
-                <w:caps w:val="0"/>
-                <w:color w:val="auto"/>
-                <w:sz w:val="21"/>
-                <w:szCs w:val="21"/>
-              </w:rPr>
-              <w:t>Participant</w:t>
-            </w:r>
-          </w:p>
-          <w:p>
-            <w:pPr>
-              <w:pStyle w:val="Heading3"/>
-              <w:numPr>
-                <w:ilvl w:val="0"/>
-                <w:numId w:val="24"/>
-              </w:numPr>
-              <w:spacing w:after="120" w:line="276" w:lineRule="auto"/>
-              <w:ind w:left="360"/>
-              <w:contextualSpacing w:val="0"/>
-              <w:outlineLvl w:val="2"/>
-              <w:rPr>
-                <w:rFonts w:ascii="EMprint" w:hAnsi="EMprint" w:cs="Times New Roman"/>
-                <w:b w:val="0"/>
-                <w:color w:val="auto"/>
-                <w:sz w:val="16"/>
-              </w:rPr>
-            </w:pPr>
-            <w:r>
-              <w:rPr>
-                <w:rFonts w:ascii="EMprint" w:eastAsiaTheme="minorHAnsi" w:hAnsi="EMprint" w:cstheme="minorBidi"/>
-                <w:b w:val="0"/>
-                <w:caps w:val="0"/>
-                <w:color w:val="auto"/>
-                <w:sz w:val="20"/>
-                <w:szCs w:val="20"/>
-              </w:rPr>
-              <w:t>Select</w:t>
-            </w:r>
-            <w:r>
-              <w:rPr>
-                <w:rFonts w:ascii="EMprint" w:eastAsiaTheme="minorHAnsi" w:hAnsi="EMprint" w:cstheme="minorBidi"/>
-                <w:b w:val="0"/>
-                <w:caps w:val="0"/>
-                <w:color w:val="auto"/>
-                <w:sz w:val="20"/>
-                <w:szCs w:val="20"/>
-              </w:rPr>
-              <w:t>ed</w:t>
-            </w:r>
-            <w:r>
-              <w:rPr>
-                <w:rFonts w:ascii="EMprint" w:eastAsiaTheme="minorHAnsi" w:hAnsi="EMprint" w:cstheme="minorBidi"/>
-                <w:b w:val="0"/>
-                <w:caps w:val="0"/>
-                <w:color w:val="auto"/>
-                <w:sz w:val="20"/>
-                <w:szCs w:val="20"/>
-              </w:rPr>
-              <w:t xml:space="preserve"> for competitive 8-week program </w:t>
-            </w:r>
-            <w:r>
-              <w:rPr>
-                <w:rFonts w:ascii="EMprint" w:eastAsiaTheme="minorHAnsi" w:hAnsi="EMprint" w:cstheme="minorBidi"/>
-                <w:b w:val="0"/>
-                <w:caps w:val="0"/>
-                <w:color w:val="auto"/>
-                <w:sz w:val="20"/>
-                <w:szCs w:val="20"/>
-              </w:rPr>
-              <w:t xml:space="preserve">to network with high level executives across multiple business units and </w:t>
-            </w:r>
-            <w:r>
-              <w:rPr>
-                <w:rFonts w:ascii="EMprint" w:eastAsiaTheme="minorHAnsi" w:hAnsi="EMprint" w:cstheme="minorBidi"/>
-                <w:b w:val="0"/>
-                <w:caps w:val="0"/>
-                <w:color w:val="auto"/>
-                <w:sz w:val="20"/>
-                <w:szCs w:val="20"/>
-              </w:rPr>
-              <w:t xml:space="preserve">geographic </w:t>
-            </w:r>
-            <w:r>
-              <w:rPr>
-                <w:rFonts w:ascii="EMprint" w:eastAsiaTheme="minorHAnsi" w:hAnsi="EMprint" w:cstheme="minorBidi"/>
-                <w:b w:val="0"/>
-                <w:caps w:val="0"/>
-                <w:color w:val="auto"/>
-                <w:sz w:val="20"/>
-                <w:szCs w:val="20"/>
-              </w:rPr>
-              <w:t>locations</w:t>
-            </w:r>
-            <w:r>
-              <w:rPr>
-                <w:rFonts w:ascii="EMprint" w:eastAsiaTheme="minorHAnsi" w:hAnsi="EMprint" w:cstheme="minorBidi"/>
-                <w:b w:val="0"/>
-                <w:caps w:val="0"/>
-                <w:color w:val="auto"/>
-                <w:sz w:val="20"/>
-                <w:szCs w:val="20"/>
-              </w:rPr>
-              <w:t xml:space="preserve"> </w:t>
-            </w:r>
-            <w:proofErr w:type="gramStart"/>
-            <w:r>
-              <w:rPr>
-                <w:rFonts w:ascii="EMprint" w:eastAsiaTheme="minorHAnsi" w:hAnsi="EMprint" w:cstheme="minorBidi"/>
-                <w:b w:val="0"/>
-                <w:caps w:val="0"/>
-                <w:color w:val="auto"/>
-                <w:sz w:val="20"/>
-                <w:szCs w:val="20"/>
-              </w:rPr>
-              <w:t>in an effort to</w:t>
-            </w:r>
-            <w:proofErr w:type="gramEnd"/>
-            <w:r>
-              <w:rPr>
-                <w:rFonts w:ascii="EMprint" w:eastAsiaTheme="minorHAnsi" w:hAnsi="EMprint" w:cstheme="minorBidi"/>
-                <w:b w:val="0"/>
-                <w:caps w:val="0"/>
-                <w:color w:val="auto"/>
-                <w:sz w:val="20"/>
-                <w:szCs w:val="20"/>
-              </w:rPr>
-              <w:t xml:space="preserve"> </w:t>
-            </w:r>
-            <w:r>
-              <w:rPr>
-                <w:rFonts w:ascii="EMprint" w:eastAsiaTheme="minorHAnsi" w:hAnsi="EMprint" w:cstheme="minorBidi"/>
-                <w:b w:val="0"/>
-                <w:caps w:val="0"/>
-                <w:color w:val="auto"/>
-                <w:sz w:val="20"/>
-                <w:szCs w:val="20"/>
-              </w:rPr>
-              <w:t xml:space="preserve">better our corporate culture </w:t>
-            </w:r>
-            <w:r>
-              <w:rPr>
-                <w:rFonts w:ascii="EMprint" w:eastAsiaTheme="minorHAnsi" w:hAnsi="EMprint" w:cstheme="minorBidi"/>
-                <w:b w:val="0"/>
-                <w:caps w:val="0"/>
-                <w:color w:val="auto"/>
-                <w:sz w:val="20"/>
-                <w:szCs w:val="20"/>
-              </w:rPr>
-              <w:t>and</w:t>
-            </w:r>
-            <w:r>
-              <w:rPr>
-                <w:rFonts w:ascii="EMprint" w:eastAsiaTheme="minorHAnsi" w:hAnsi="EMprint" w:cstheme="minorBidi"/>
-                <w:b w:val="0"/>
-                <w:caps w:val="0"/>
-                <w:color w:val="auto"/>
-                <w:sz w:val="20"/>
-                <w:szCs w:val="20"/>
-              </w:rPr>
-              <w:t xml:space="preserve"> </w:t>
-            </w:r>
-            <w:r>
-              <w:rPr>
-                <w:rFonts w:ascii="EMprint" w:eastAsiaTheme="minorHAnsi" w:hAnsi="EMprint" w:cstheme="minorBidi"/>
-                <w:b w:val="0"/>
-                <w:caps w:val="0"/>
-                <w:color w:val="auto"/>
-                <w:sz w:val="20"/>
-                <w:szCs w:val="20"/>
-              </w:rPr>
-              <w:t xml:space="preserve">develop </w:t>
-            </w:r>
-            <w:r>
-              <w:rPr>
-                <w:rFonts w:ascii="EMprint" w:eastAsiaTheme="minorHAnsi" w:hAnsi="EMprint" w:cstheme="minorBidi"/>
-                <w:b w:val="0"/>
-                <w:caps w:val="0"/>
-                <w:color w:val="auto"/>
-                <w:sz w:val="20"/>
-                <w:szCs w:val="20"/>
-              </w:rPr>
-              <w:t>strate</w:t>
-            </w:r>
-            <w:r>
-              <w:rPr>
-                <w:rFonts w:ascii="EMprint" w:eastAsiaTheme="minorHAnsi" w:hAnsi="EMprint" w:cstheme="minorBidi"/>
-                <w:b w:val="0"/>
-                <w:caps w:val="0"/>
-                <w:color w:val="auto"/>
-                <w:sz w:val="20"/>
-                <w:szCs w:val="20"/>
-              </w:rPr>
-              <w:t>gies</w:t>
-            </w:r>
-            <w:r>
-              <w:rPr>
-                <w:rFonts w:ascii="EMprint" w:eastAsiaTheme="minorHAnsi" w:hAnsi="EMprint" w:cstheme="minorBidi"/>
-                <w:b w:val="0"/>
-                <w:caps w:val="0"/>
-                <w:color w:val="auto"/>
-                <w:sz w:val="20"/>
-                <w:szCs w:val="20"/>
-              </w:rPr>
-              <w:t xml:space="preserve"> </w:t>
-            </w:r>
-            <w:r>
-              <w:rPr>
-                <w:rFonts w:ascii="EMprint" w:eastAsiaTheme="minorHAnsi" w:hAnsi="EMprint" w:cstheme="minorBidi"/>
-                <w:b w:val="0"/>
-                <w:caps w:val="0"/>
-                <w:color w:val="auto"/>
-                <w:sz w:val="20"/>
-                <w:szCs w:val="20"/>
-              </w:rPr>
-              <w:t xml:space="preserve">for </w:t>
-            </w:r>
-            <w:r>
-              <w:rPr>
-                <w:rFonts w:ascii="EMprint" w:eastAsiaTheme="minorHAnsi" w:hAnsi="EMprint" w:cstheme="minorBidi"/>
-                <w:b w:val="0"/>
-                <w:caps w:val="0"/>
-                <w:color w:val="auto"/>
-                <w:sz w:val="20"/>
-                <w:szCs w:val="20"/>
-              </w:rPr>
-              <w:t>achieving</w:t>
-            </w:r>
-            <w:r>
-              <w:rPr>
-                <w:rFonts w:ascii="EMprint" w:eastAsiaTheme="minorHAnsi" w:hAnsi="EMprint" w:cstheme="minorBidi"/>
-                <w:b w:val="0"/>
-                <w:caps w:val="0"/>
-                <w:color w:val="auto"/>
-                <w:sz w:val="20"/>
-                <w:szCs w:val="20"/>
-              </w:rPr>
-              <w:t xml:space="preserve"> key </w:t>
-            </w:r>
-            <w:r>
-              <w:rPr>
-                <w:rFonts w:ascii="EMprint" w:eastAsiaTheme="minorHAnsi" w:hAnsi="EMprint" w:cstheme="minorBidi"/>
-                <w:b w:val="0"/>
-                <w:caps w:val="0"/>
-                <w:color w:val="auto"/>
-                <w:sz w:val="20"/>
-                <w:szCs w:val="20"/>
-              </w:rPr>
-              <w:t>business objectives</w:t>
-            </w:r>
-          </w:p>
-        </w:tc>
-      </w:tr>
-      <w:tr>
-        <w:tc>
-          <w:tcPr>
-            <w:tcW w:w="10800" w:type="dxa"/>
-          </w:tcPr>
-          <w:p>
-            <w:pPr>
-              <w:tabs>
-                <w:tab w:val="left" w:pos="720"/>
-                <w:tab w:val="left" w:pos="1440"/>
-                <w:tab w:val="left" w:pos="2160"/>
-                <w:tab w:val="left" w:pos="2880"/>
-                <w:tab w:val="left" w:pos="3600"/>
-                <w:tab w:val="right" w:pos="10800"/>
-              </w:tabs>
-              <w:rPr>
-                <w:rFonts w:ascii="EMprint" w:hAnsi="EMprint" w:cs="Times New Roman"/>
-                <w:b/>
-                <w:color w:val="auto"/>
-                <w:sz w:val="16"/>
-              </w:rPr>
-            </w:pPr>
-            <w:r>
-              <w:rPr>
-                <w:rFonts w:ascii="EMprint" w:hAnsi="EMprint" w:cs="Times New Roman"/>
-                <w:color w:val="auto"/>
-                <w:sz w:val="16"/>
-              </w:rPr>
               <w:t xml:space="preserve">JANUARY </w:t>
             </w:r>
             <w:r>
@@ -1837,7 +946,6 @@
                 <w:szCs w:val="21"/>
               </w:rPr>
             </w:pPr>
-            <w:proofErr w:type="gramStart"/>
             <w:r>
               <w:rPr>
                 <w:rFonts w:ascii="EMprint" w:hAnsi="EMprint" w:cs="Times New Roman"/>
@@ -1845,9 +953,8 @@
                 <w:sz w:val="21"/>
                 <w:szCs w:val="21"/>
               </w:rPr>
-              <w:t>Open SourcE</w:t>
+              <w:t>OPEN-SOURCE</w:t>
             </w:r>
-            <w:proofErr w:type="gramEnd"/>
             <w:r>
               <w:rPr>
                 <w:rFonts w:ascii="EMprint" w:hAnsi="EMprint" w:cs="Times New Roman"/>
@@ -1920,7 +1027,18 @@
                 <w:sz w:val="21"/>
                 <w:szCs w:val="21"/>
               </w:rPr>
-              <w:t>Lead</w:t>
+              <w:t>l</w:t>
+            </w:r>
+            <w:r>
+              <w:rPr>
+                <w:rStyle w:val="SubtleReference"/>
+                <w:rFonts w:ascii="EMprint" w:hAnsi="EMprint" w:cs="Times New Roman"/>
+                <w:caps w:val="0"/>
+                <w:color w:val="auto"/>
+                <w:sz w:val="21"/>
+                <w:szCs w:val="21"/>
+              </w:rPr>
+              <w:t>ead</w:t>
             </w:r>
             <w:r>
               <w:rPr>
@@ -1933,7 +1051,6 @@
               </w:rPr>
               <w:t xml:space="preserve"> </w:t>
             </w:r>
-            <w:proofErr w:type="spellStart"/>
             <w:r>
               <w:rPr>
                 <w:rStyle w:val="SubtleReference"/>
@@ -1943,9 +1060,41 @@
                 <w:sz w:val="21"/>
                 <w:szCs w:val="21"/>
               </w:rPr>
-              <w:t>Devloper</w:t>
+              <w:t>d</w:t>
             </w:r>
-            <w:proofErr w:type="spellEnd"/>
+            <w:r>
+              <w:rPr>
+                <w:rStyle w:val="SubtleReference"/>
+                <w:rFonts w:ascii="EMprint" w:hAnsi="EMprint" w:cs="Times New Roman"/>
+                <w:caps w:val="0"/>
+                <w:color w:val="auto"/>
+                <w:sz w:val="21"/>
+                <w:szCs w:val="21"/>
+              </w:rPr>
+              <w:t>ev</w:t>
+            </w:r>
+            <w:r>
+              <w:rPr>
+                <w:rStyle w:val="SubtleReference"/>
+                <w:rFonts w:ascii="EMprint" w:hAnsi="EMprint" w:cs="Times New Roman"/>
+                <w:caps w:val="0"/>
+                <w:color w:val="auto"/>
+                <w:sz w:val="21"/>
+                <w:szCs w:val="21"/>
+              </w:rPr>
+              <w:t>e</w:t>
+            </w:r>
+            <w:r>
+              <w:rPr>
+                <w:rStyle w:val="SubtleReference"/>
+                <w:rFonts w:ascii="EMprint" w:hAnsi="EMprint" w:cs="Times New Roman"/>
+                <w:caps w:val="0"/>
+                <w:color w:val="auto"/>
+                <w:sz w:val="21"/>
+                <w:szCs w:val="21"/>
+              </w:rPr>
+              <w:t>loper</w:t>
+            </w:r>
           </w:p>
           <w:p>
             <w:pPr>
@@ -2031,7 +1180,6 @@
               </w:rPr>
               <w:t xml:space="preserve"> </w:t>
             </w:r>
-            <w:proofErr w:type="gramStart"/>
             <w:r>
               <w:rPr>
                 <w:rFonts w:ascii="EMprint" w:eastAsiaTheme="minorHAnsi" w:hAnsi="EMprint" w:cstheme="minorBidi"/>
@@ -2041,9 +1189,8 @@
                 <w:sz w:val="20"/>
                 <w:szCs w:val="20"/>
               </w:rPr>
-              <w:t>open source</w:t>
+              <w:t>open-source</w:t>
             </w:r>
-            <w:proofErr w:type="gramEnd"/>
             <w:r>
               <w:rPr>
                 <w:rFonts w:ascii="EMprint" w:eastAsiaTheme="minorHAnsi" w:hAnsi="EMprint" w:cstheme="minorBidi"/>
@@ -2163,7 +1310,29 @@
                 <w:sz w:val="20"/>
                 <w:szCs w:val="20"/>
               </w:rPr>
-              <w:t xml:space="preserve"> on a steady 4 month release cycle</w:t>
+              <w:t xml:space="preserve"> on a steady </w:t>
+            </w:r>
+            <w:r>
+              <w:rPr>
+                <w:rFonts w:ascii="EMprint" w:eastAsiaTheme="minorHAnsi" w:hAnsi="EMprint" w:cstheme="minorBidi"/>
+                <w:b w:val="0"/>
+                <w:caps w:val="0"/>
+                <w:color w:val="auto"/>
+                <w:sz w:val="20"/>
+                <w:szCs w:val="20"/>
+              </w:rPr>
+              <w:t>4-month</w:t>
+            </w:r>
+            <w:r>
+              <w:rPr>
+                <w:rFonts w:ascii="EMprint" w:eastAsiaTheme="minorHAnsi" w:hAnsi="EMprint" w:cstheme="minorBidi"/>
+                <w:b w:val="0"/>
+                <w:caps w:val="0"/>
+                <w:color w:val="auto"/>
+                <w:sz w:val="20"/>
+                <w:szCs w:val="20"/>
+              </w:rPr>
+              <w:t xml:space="preserve"> release cycle</w:t>
             </w:r>
           </w:p>
           <w:p>
@@ -2193,7 +1362,7 @@
                 <w:sz w:val="20"/>
                 <w:szCs w:val="20"/>
               </w:rPr>
-              <w:t xml:space="preserve">Successfully deliver a quality application to a global audience, achieving over 144,000 downloads in </w:t>
+              <w:t>Successfully deliver a quality application to a global audience, achieving over 1</w:t>
             </w:r>
             <w:r>
               <w:rPr>
@@ -2204,7 +1373,51 @@
                 <w:sz w:val="20"/>
                 <w:szCs w:val="20"/>
               </w:rPr>
-              <w:t>1.5</w:t>
+              <w:t>83</w:t>
+            </w:r>
+            <w:r>
+              <w:rPr>
+                <w:rFonts w:ascii="EMprint" w:eastAsiaTheme="minorHAnsi" w:hAnsi="EMprint" w:cstheme="minorBidi"/>
+                <w:b w:val="0"/>
+                <w:caps w:val="0"/>
+                <w:color w:val="auto"/>
+                <w:sz w:val="20"/>
+                <w:szCs w:val="20"/>
+              </w:rPr>
+              <w:t>,000</w:t>
+            </w:r>
+            <w:r>
+              <w:rPr>
+                <w:rFonts w:ascii="EMprint" w:eastAsiaTheme="minorHAnsi" w:hAnsi="EMprint" w:cstheme="minorBidi"/>
+                <w:b w:val="0"/>
+                <w:caps w:val="0"/>
+                <w:color w:val="auto"/>
+                <w:sz w:val="20"/>
+                <w:szCs w:val="20"/>
+              </w:rPr>
+              <w:t xml:space="preserve"> total</w:t>
+            </w:r>
+            <w:r>
+              <w:rPr>
+                <w:rFonts w:ascii="EMprint" w:eastAsiaTheme="minorHAnsi" w:hAnsi="EMprint" w:cstheme="minorBidi"/>
+                <w:b w:val="0"/>
+                <w:caps w:val="0"/>
+                <w:color w:val="auto"/>
+                <w:sz w:val="20"/>
+                <w:szCs w:val="20"/>
+              </w:rPr>
+              <w:t xml:space="preserve"> downloads in </w:t>
+            </w:r>
+            <w:r>
+              <w:rPr>
+                <w:rFonts w:ascii="EMprint" w:eastAsiaTheme="minorHAnsi" w:hAnsi="EMprint" w:cstheme="minorBidi"/>
+                <w:b w:val="0"/>
+                <w:caps w:val="0"/>
+                <w:color w:val="auto"/>
+                <w:sz w:val="20"/>
+                <w:szCs w:val="20"/>
+              </w:rPr>
+              <w:t>2</w:t>
             </w:r>
             <w:r>
               <w:rPr>
@@ -2377,7 +1590,18 @@
                 <w:sz w:val="20"/>
                 <w:szCs w:val="20"/>
               </w:rPr>
-              <w:t xml:space="preserve"> 5</w:t>
+              <w:t xml:space="preserve"> </w:t>
+            </w:r>
+            <w:r>
+              <w:rPr>
+                <w:rFonts w:ascii="EMprint" w:eastAsiaTheme="minorHAnsi" w:hAnsi="EMprint" w:cstheme="minorBidi"/>
+                <w:b w:val="0"/>
+                <w:caps w:val="0"/>
+                <w:color w:val="auto"/>
+                <w:sz w:val="20"/>
+                <w:szCs w:val="20"/>
+              </w:rPr>
+              <w:t>7</w:t>
             </w:r>
             <w:r>
               <w:rPr>
@@ -2570,7 +1794,29 @@
                 <w:sz w:val="18"/>
                 <w:szCs w:val="18"/>
               </w:rPr>
-              <w:t>2019 cloudJam Hackathon Winner</w:t>
+              <w:t xml:space="preserve">2019 </w:t>
+            </w:r>
+            <w:proofErr w:type="spellStart"/>
+            <w:r>
+              <w:rPr>
+                <w:rFonts w:ascii="EMprint" w:hAnsi="EMprint" w:cs="Times New Roman"/>
+                <w:caps w:val="0"/>
+                <w:color w:val="auto"/>
+                <w:sz w:val="18"/>
+                <w:szCs w:val="18"/>
+              </w:rPr>
+              <w:t>cloudJam</w:t>
+            </w:r>
+            <w:proofErr w:type="spellEnd"/>
+            <w:r>
+              <w:rPr>
+                <w:rFonts w:ascii="EMprint" w:hAnsi="EMprint" w:cs="Times New Roman"/>
+                <w:caps w:val="0"/>
+                <w:color w:val="auto"/>
+                <w:sz w:val="18"/>
+                <w:szCs w:val="18"/>
+              </w:rPr>
+              <w:t xml:space="preserve"> Hackathon Winner</w:t>
             </w:r>
             <w:r>
               <w:rPr>
@@ -2890,7 +2136,43 @@
                 <w:sz w:val="18"/>
                 <w:szCs w:val="18"/>
               </w:rPr>
-              <w:t xml:space="preserve"> (Azure, AWS</w:t>
+              <w:t xml:space="preserve"> (</w:t>
+            </w:r>
+            <w:r>
+              <w:rPr>
+                <w:rFonts w:ascii="EMprint" w:hAnsi="EMprint" w:cs="Times New Roman"/>
+                <w:b w:val="0"/>
+                <w:bCs/>
+                <w:caps w:val="0"/>
+                <w:color w:val="auto"/>
+                <w:sz w:val="18"/>
+                <w:szCs w:val="18"/>
+              </w:rPr>
+              <w:t>AWS</w:t>
+            </w:r>
+            <w:r>
+              <w:rPr>
+                <w:rFonts w:ascii="EMprint" w:hAnsi="EMprint" w:cs="Times New Roman"/>
+                <w:b w:val="0"/>
+                <w:bCs/>
+                <w:caps w:val="0"/>
+                <w:color w:val="auto"/>
+                <w:sz w:val="18"/>
+                <w:szCs w:val="18"/>
+              </w:rPr>
+              <w:t xml:space="preserve">, </w:t>
+            </w:r>
+            <w:r>
+              <w:rPr>
+                <w:rFonts w:ascii="EMprint" w:hAnsi="EMprint" w:cs="Times New Roman"/>
+                <w:b w:val="0"/>
+                <w:bCs/>
+                <w:caps w:val="0"/>
+                <w:color w:val="auto"/>
+                <w:sz w:val="18"/>
+                <w:szCs w:val="18"/>
+              </w:rPr>
+              <w:t>Azure</w:t>
             </w:r>
             <w:r>
               <w:rPr>
@@ -4094,6 +3376,7 @@
       </w:rPr>
       <w:t xml:space="preserve">   </w:t>
     </w:r>
+    <w:proofErr w:type="spellStart"/>
     <w:r>
       <w:rPr>
         <w:rFonts w:ascii="EMprint" w:hAnsi="EMprint" w:cs="Times New Roman"/>
@@ -4134,6 +3417,7 @@
       </w:rPr>
       <w:t>opez.fyi</w:t>
     </w:r>
+    <w:proofErr w:type="spellEnd"/>
     <w:r>
       <w:rPr>
         <w:rFonts w:ascii="EMprint" w:hAnsi="EMprint" w:cs="Times New Roman"/>
@@ -4217,6 +3501,7 @@
       <w:t xml:space="preserve"> </w:t>
     </w:r>
     <w:hyperlink r:id="rId8" w:history="1">
+      <w:proofErr w:type="spellStart"/>
       <w:r>
         <w:rPr>
           <w:rStyle w:val="Hyperlink"/>
@@ -4230,6 +3515,7 @@
         </w:rPr>
         <w:t>HiMarioLopez</w:t>
       </w:r>
+      <w:proofErr w:type="spellEnd"/>
     </w:hyperlink>
     <w:r>
       <w:rPr>
@@ -4327,6 +3613,7 @@
       <w:t xml:space="preserve"> </w:t>
     </w:r>
     <w:hyperlink r:id="rId9" w:history="1">
+      <w:proofErr w:type="spellStart"/>
       <w:r>
         <w:rPr>
           <w:rStyle w:val="Hyperlink"/>
@@ -4340,6 +3627,7 @@
         </w:rPr>
         <w:t>HiMarioLopez</w:t>
       </w:r>
+      <w:proofErr w:type="spellEnd"/>
     </w:hyperlink>
   </w:p>
 </w:hdr>
@@ -4609,7 +3897,7 @@
         <v:path o:extrusionok="f" gradientshapeok="t" o:connecttype="rect"/>
         <o:lock v:ext="edit" aspectratio="t"/>
       </v:shapetype>
-      <v:shape id="_x0000_i1277" type="#_x0000_t75" alt="Envelope" style="width:6.65pt;height:6.65pt;visibility:visible" o:gfxdata="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" o:bullet="t">
+      <v:shape id="_x0000_i1035" type="#_x0000_t75" alt="Envelope" style="width:6.75pt;height:6.75pt;visibility:visible" o:gfxdata="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" o:bullet="t">
         <v:imagedata r:id="rId1" o:title="" cropbottom="-1872f" cropright="-1872f"/>
       </v:shape>
     </w:pict>
@@ -32544,14 +31832,14 @@
     <w:charset w:val="00"/>
     <w:family w:val="swiss"/>
     <w:pitch w:val="variable"/>
-    <w:sig w:usb0="E4002EFF" w:usb1="C000247B" w:usb2="00000009" w:usb3="00000000" w:csb0="000001FF" w:csb1="00000000"/>
+    <w:sig w:usb0="E4002EFF" w:usb1="C200247B" w:usb2="00000009" w:usb3="00000000" w:csb0="000001FF" w:csb1="00000000"/>
   </w:font>
   <w:font w:name="Calibri Light">
     <w:panose1 w:val="020F0302020204030204"/>
     <w:charset w:val="00"/>
     <w:family w:val="swiss"/>
     <w:pitch w:val="variable"/>
-    <w:sig w:usb0="E4002EFF" w:usb1="C000247B" w:usb2="00000009" w:usb3="00000000" w:csb0="000001FF" w:csb1="00000000"/>
+    <w:sig w:usb0="E4002EFF" w:usb1="C200247B" w:usb2="00000009" w:usb3="00000000" w:csb0="000001FF" w:csb1="00000000"/>
   </w:font>
 </w:fonts>
 </file>
@@ -32579,6 +31867,7 @@
     <w:rsid w:val="002546E1"/>
     <w:rsid w:val="002722C1"/>
     <w:rsid w:val="00323555"/>
+    <w:rsid w:val="003D38E1"/>
     <w:rsid w:val="004026E1"/>
     <w:rsid w:val="00422D01"/>
     <w:rsid w:val="004477A1"/>

</xml_diff>

<commit_message>
Fixing missing section header in resume files.
</commit_message>
<xml_diff>
--- a/Resume.docx
+++ b/Resume.docx
@@ -145,6 +145,36 @@
             <w:pPr>
               <w:pStyle w:val="Heading3"/>
               <w:spacing w:line="276" w:lineRule="auto"/>
+              <w:outlineLvl w:val="2"/>
+              <w:rPr>
+                <w:rFonts w:ascii="EMprint" w:eastAsia="Dubai" w:hAnsi="EMprint" w:cs="Times New Roman"/>
+                <w:b w:val="0"/>
+                <w:caps w:val="0"/>
+                <w:color w:val="auto"/>
+                <w:sz w:val="16"/>
+                <w:szCs w:val="16"/>
+              </w:rPr>
+            </w:pPr>
+            <w:r>
+              <w:rPr>
+                <w:rFonts w:ascii="EMprint" w:hAnsi="EMprint" w:cs="Times New Roman"/>
+                <w:color w:val="auto"/>
+                <w:sz w:val="24"/>
+              </w:rPr>
+              <w:t>Full-Time Experience</w:t>
+            </w:r>
+          </w:p>
+        </w:tc>
+      </w:tr>
+      <w:tr>
+        <w:tc>
+          <w:tcPr>
+            <w:tcW w:w="10800" w:type="dxa"/>
+          </w:tcPr>
+          <w:p>
+            <w:pPr>
+              <w:pStyle w:val="Heading3"/>
+              <w:spacing w:line="276" w:lineRule="auto"/>
               <w:contextualSpacing w:val="0"/>
               <w:outlineLvl w:val="2"/>
               <w:rPr>
@@ -202,18 +232,16 @@
           </w:p>
           <w:p>
             <w:pPr>
-              <w:pStyle w:val="Heading2"/>
+              <w:pStyle w:val="Heading3"/>
               <w:spacing w:after="120" w:line="276" w:lineRule="auto"/>
-              <w:contextualSpacing w:val="0"/>
-              <w:outlineLvl w:val="1"/>
+              <w:outlineLvl w:val="2"/>
               <w:rPr>
-                <w:rFonts w:ascii="EMprint" w:eastAsia="Franklin Gothic Medium" w:hAnsi="EMprint" w:cs="Times New Roman"/>
+                <w:rFonts w:ascii="EMprint" w:eastAsia="Dubai" w:hAnsi="EMprint" w:cs="Times New Roman"/>
                 <w:b w:val="0"/>
                 <w:caps w:val="0"/>
-                <w:smallCaps/>
                 <w:color w:val="auto"/>
-                <w:sz w:val="21"/>
-                <w:szCs w:val="21"/>
+                <w:sz w:val="16"/>
+                <w:szCs w:val="16"/>
               </w:rPr>
             </w:pPr>
             <w:r>
@@ -491,29 +519,7 @@
                 <w:sz w:val="20"/>
                 <w:szCs w:val="20"/>
               </w:rPr>
-              <w:t>Leverage various modern DevOps technologies (</w:t>
-            </w:r>
-            <w:r>
-              <w:rPr>
-                <w:rFonts w:ascii="EMprint" w:eastAsiaTheme="minorHAnsi" w:hAnsi="EMprint" w:cstheme="minorBidi"/>
-                <w:b w:val="0"/>
-                <w:caps w:val="0"/>
-                <w:color w:val="auto"/>
-                <w:sz w:val="20"/>
-                <w:szCs w:val="20"/>
-              </w:rPr>
-              <w:t>e.g.,</w:t>
-            </w:r>
-            <w:r>
-              <w:rPr>
-                <w:rFonts w:ascii="EMprint" w:eastAsiaTheme="minorHAnsi" w:hAnsi="EMprint" w:cstheme="minorBidi"/>
-                <w:b w:val="0"/>
-                <w:caps w:val="0"/>
-                <w:color w:val="auto"/>
-                <w:sz w:val="20"/>
-                <w:szCs w:val="20"/>
-              </w:rPr>
-              <w:t xml:space="preserve"> Bitbucket, Jenkins, Docker, EKS) to deploy our applications to AWS with zero downtime, and ensure sure our services are available globally with an uptime of at-least 99.99%</w:t>
+              <w:t>Leverage various modern DevOps technologies (e.g., Bitbucket, Jenkins, Docker, EKS) to deploy our applications to AWS with zero downtime, and ensure sure our services are available globally with an uptime of at-least 99.99%</w:t>
             </w:r>
           </w:p>
         </w:tc>
@@ -708,31 +714,7 @@
                 <w:sz w:val="20"/>
                 <w:szCs w:val="20"/>
               </w:rPr>
-              <w:t xml:space="preserve">Refactored </w:t>
-            </w:r>
-            <w:r>
-              <w:rPr>
-                <w:rFonts w:ascii="EMprint" w:hAnsi="EMprint"/>
-                <w:b w:val="0"/>
-                <w:bCs/>
-                <w:caps w:val="0"/>
-                <w:color w:val="auto"/>
-                <w:sz w:val="20"/>
-                <w:szCs w:val="20"/>
-              </w:rPr>
-              <w:t>30,000-line</w:t>
-            </w:r>
-            <w:r>
-              <w:rPr>
-                <w:rFonts w:ascii="EMprint" w:hAnsi="EMprint"/>
-                <w:b w:val="0"/>
-                <w:bCs/>
-                <w:caps w:val="0"/>
-                <w:color w:val="auto"/>
-                <w:sz w:val="20"/>
-                <w:szCs w:val="20"/>
-              </w:rPr>
-              <w:t xml:space="preserve"> monolith using clean architecture, various design patterns; individually presenting learnings at annual ExxonMobil CODE Conference with 2,000+ IT professionals in attendance (virtual and in-person)</w:t>
+              <w:t>Refactored 30,000-line monolith using clean architecture, various design patterns; individually presenting learnings at annual ExxonMobil CODE Conference with 2,000+ IT professionals in attendance (virtual and in-person)</w:t>
             </w:r>
           </w:p>
           <w:p>
@@ -1794,29 +1776,7 @@
                 <w:sz w:val="18"/>
                 <w:szCs w:val="18"/>
               </w:rPr>
-              <w:t xml:space="preserve">2019 </w:t>
-            </w:r>
-            <w:proofErr w:type="spellStart"/>
-            <w:r>
-              <w:rPr>
-                <w:rFonts w:ascii="EMprint" w:hAnsi="EMprint" w:cs="Times New Roman"/>
-                <w:caps w:val="0"/>
-                <w:color w:val="auto"/>
-                <w:sz w:val="18"/>
-                <w:szCs w:val="18"/>
-              </w:rPr>
-              <w:t>cloudJam</w:t>
-            </w:r>
-            <w:proofErr w:type="spellEnd"/>
-            <w:r>
-              <w:rPr>
-                <w:rFonts w:ascii="EMprint" w:hAnsi="EMprint" w:cs="Times New Roman"/>
-                <w:caps w:val="0"/>
-                <w:color w:val="auto"/>
-                <w:sz w:val="18"/>
-                <w:szCs w:val="18"/>
-              </w:rPr>
-              <w:t xml:space="preserve"> Hackathon Winner</w:t>
+              <w:t>2019 cloudJam Hackathon Winner</w:t>
             </w:r>
             <w:r>
               <w:rPr>
@@ -31861,13 +31821,13 @@
   <w:rsids>
     <w:rsidRoot w:val="004477A1"/>
     <w:rsid w:val="00011E90"/>
+    <w:rsid w:val="00051699"/>
     <w:rsid w:val="00057B24"/>
     <w:rsid w:val="00065DA2"/>
     <w:rsid w:val="0019390A"/>
     <w:rsid w:val="002546E1"/>
     <w:rsid w:val="002722C1"/>
     <w:rsid w:val="00323555"/>
-    <w:rsid w:val="003D38E1"/>
     <w:rsid w:val="004026E1"/>
     <w:rsid w:val="00422D01"/>
     <w:rsid w:val="004477A1"/>

</xml_diff>

<commit_message>
Fixing typos in resume, changing some formatting
</commit_message>
<xml_diff>
--- a/Resume.docx
+++ b/Resume.docx
@@ -107,7 +107,84 @@
                 <w:sz w:val="21"/>
                 <w:szCs w:val="21"/>
               </w:rPr>
-              <w:t>B.S. Computer Science</w:t>
+              <w:t>b</w:t>
+            </w:r>
+            <w:r>
+              <w:rPr>
+                <w:rStyle w:val="SubtleReference"/>
+                <w:rFonts w:ascii="EMprint" w:eastAsia="Book Antiqua" w:hAnsi="EMprint" w:cs="Times New Roman"/>
+                <w:caps w:val="0"/>
+                <w:color w:val="auto"/>
+                <w:sz w:val="21"/>
+                <w:szCs w:val="21"/>
+              </w:rPr>
+              <w:t>.</w:t>
+            </w:r>
+            <w:r>
+              <w:rPr>
+                <w:rStyle w:val="SubtleReference"/>
+                <w:rFonts w:ascii="EMprint" w:eastAsia="Book Antiqua" w:hAnsi="EMprint" w:cs="Times New Roman"/>
+                <w:caps w:val="0"/>
+                <w:color w:val="auto"/>
+                <w:sz w:val="21"/>
+                <w:szCs w:val="21"/>
+              </w:rPr>
+              <w:t>s</w:t>
+            </w:r>
+            <w:r>
+              <w:rPr>
+                <w:rStyle w:val="SubtleReference"/>
+                <w:rFonts w:ascii="EMprint" w:eastAsia="Book Antiqua" w:hAnsi="EMprint" w:cs="Times New Roman"/>
+                <w:caps w:val="0"/>
+                <w:color w:val="auto"/>
+                <w:sz w:val="21"/>
+                <w:szCs w:val="21"/>
+              </w:rPr>
+              <w:t xml:space="preserve">. </w:t>
+            </w:r>
+            <w:r>
+              <w:rPr>
+                <w:rStyle w:val="SubtleReference"/>
+                <w:rFonts w:ascii="EMprint" w:eastAsia="Book Antiqua" w:hAnsi="EMprint" w:cs="Times New Roman"/>
+                <w:caps w:val="0"/>
+                <w:color w:val="auto"/>
+                <w:sz w:val="21"/>
+                <w:szCs w:val="21"/>
+              </w:rPr>
+              <w:t>c</w:t>
+            </w:r>
+            <w:r>
+              <w:rPr>
+                <w:rStyle w:val="SubtleReference"/>
+                <w:rFonts w:ascii="EMprint" w:eastAsia="Book Antiqua" w:hAnsi="EMprint" w:cs="Times New Roman"/>
+                <w:caps w:val="0"/>
+                <w:color w:val="auto"/>
+                <w:sz w:val="21"/>
+                <w:szCs w:val="21"/>
+              </w:rPr>
+              <w:t xml:space="preserve">omputer </w:t>
+            </w:r>
+            <w:r>
+              <w:rPr>
+                <w:rStyle w:val="SubtleReference"/>
+                <w:rFonts w:ascii="EMprint" w:eastAsia="Book Antiqua" w:hAnsi="EMprint" w:cs="Times New Roman"/>
+                <w:caps w:val="0"/>
+                <w:color w:val="auto"/>
+                <w:sz w:val="21"/>
+                <w:szCs w:val="21"/>
+              </w:rPr>
+              <w:t>s</w:t>
+            </w:r>
+            <w:r>
+              <w:rPr>
+                <w:rStyle w:val="SubtleReference"/>
+                <w:rFonts w:ascii="EMprint" w:eastAsia="Book Antiqua" w:hAnsi="EMprint" w:cs="Times New Roman"/>
+                <w:caps w:val="0"/>
+                <w:color w:val="auto"/>
+                <w:sz w:val="21"/>
+                <w:szCs w:val="21"/>
+              </w:rPr>
+              <w:t>cience</w:t>
             </w:r>
           </w:p>
         </w:tc>
@@ -316,7 +393,29 @@
                 <w:sz w:val="16"/>
                 <w:szCs w:val="16"/>
               </w:rPr>
-              <w:t>AUGUST 2021</w:t>
+              <w:t>SEPTEMBER</w:t>
+            </w:r>
+            <w:r>
+              <w:rPr>
+                <w:rFonts w:ascii="EMprint" w:eastAsia="Dubai" w:hAnsi="EMprint" w:cs="Times New Roman"/>
+                <w:b w:val="0"/>
+                <w:caps w:val="0"/>
+                <w:color w:val="auto"/>
+                <w:sz w:val="16"/>
+                <w:szCs w:val="16"/>
+              </w:rPr>
+              <w:t xml:space="preserve"> 202</w:t>
+            </w:r>
+            <w:r>
+              <w:rPr>
+                <w:rFonts w:ascii="EMprint" w:eastAsia="Dubai" w:hAnsi="EMprint" w:cs="Times New Roman"/>
+                <w:b w:val="0"/>
+                <w:caps w:val="0"/>
+                <w:color w:val="auto"/>
+                <w:sz w:val="16"/>
+                <w:szCs w:val="16"/>
+              </w:rPr>
+              <w:t>2</w:t>
             </w:r>
           </w:p>
           <w:p>
@@ -1561,17 +1660,6 @@
                 <w:sz w:val="20"/>
                 <w:szCs w:val="20"/>
               </w:rPr>
-              <w:t xml:space="preserve"> current</w:t>
-            </w:r>
-            <w:r>
-              <w:rPr>
-                <w:rFonts w:ascii="EMprint" w:eastAsiaTheme="minorHAnsi" w:hAnsi="EMprint" w:cstheme="minorBidi"/>
-                <w:b w:val="0"/>
-                <w:caps w:val="0"/>
-                <w:color w:val="auto"/>
-                <w:sz w:val="20"/>
-                <w:szCs w:val="20"/>
-              </w:rPr>
               <w:t xml:space="preserve"> </w:t>
             </w:r>
             <w:r>
@@ -1584,6 +1672,17 @@
                 <w:szCs w:val="20"/>
               </w:rPr>
               <w:t>7</w:t>
+            </w:r>
+            <w:r>
+              <w:rPr>
+                <w:rFonts w:ascii="EMprint" w:eastAsiaTheme="minorHAnsi" w:hAnsi="EMprint" w:cstheme="minorBidi"/>
+                <w:b w:val="0"/>
+                <w:caps w:val="0"/>
+                <w:color w:val="auto"/>
+                <w:sz w:val="20"/>
+                <w:szCs w:val="20"/>
+              </w:rPr>
+              <w:t xml:space="preserve"> former and current</w:t>
             </w:r>
             <w:r>
               <w:rPr>
@@ -2341,33 +2440,7 @@
                 <w:sz w:val="18"/>
                 <w:szCs w:val="18"/>
               </w:rPr>
-              <w:t xml:space="preserve"> Kotlin</w:t>
-            </w:r>
-            <w:proofErr w:type="gramStart"/>
-            <w:r>
-              <w:rPr>
-                <w:rFonts w:ascii="EMprint" w:hAnsi="EMprint" w:cs="Times New Roman"/>
-                <w:b w:val="0"/>
-                <w:bCs/>
-                <w:caps w:val="0"/>
-                <w:color w:val="auto"/>
-                <w:sz w:val="18"/>
-                <w:szCs w:val="18"/>
-              </w:rPr>
-              <w:t>, ,</w:t>
-            </w:r>
-            <w:proofErr w:type="gramEnd"/>
-            <w:r>
-              <w:rPr>
-                <w:rFonts w:ascii="EMprint" w:hAnsi="EMprint" w:cs="Times New Roman"/>
-                <w:b w:val="0"/>
-                <w:bCs/>
-                <w:caps w:val="0"/>
-                <w:color w:val="auto"/>
-                <w:sz w:val="18"/>
-                <w:szCs w:val="18"/>
-              </w:rPr>
-              <w:t xml:space="preserve"> C++)</w:t>
+              <w:t xml:space="preserve"> Kotlin, C++)</w:t>
             </w:r>
           </w:p>
           <w:p>
@@ -2459,18 +2532,6 @@
                 <w:szCs w:val="18"/>
               </w:rPr>
               <w:t>, S3</w:t>
-            </w:r>
-            <w:r>
-              <w:rPr>
-                <w:rFonts w:ascii="EMprint" w:hAnsi="EMprint" w:cs="Times New Roman"/>
-                <w:b w:val="0"/>
-                <w:bCs/>
-                <w:caps w:val="0"/>
-                <w:color w:val="auto"/>
-                <w:sz w:val="18"/>
-                <w:szCs w:val="18"/>
-              </w:rPr>
-              <w:t>, Data Dog</w:t>
             </w:r>
             <w:r>
               <w:rPr>
@@ -3293,6 +3354,7 @@
         <w:showingPlcHdr/>
         <w15:appearance w15:val="hidden"/>
       </w:sdtPr>
+      <w:sdtEndPr/>
       <w:sdtContent>
         <w:r>
           <w:rPr>
@@ -3336,7 +3398,6 @@
       </w:rPr>
       <w:t xml:space="preserve">   </w:t>
     </w:r>
-    <w:proofErr w:type="spellStart"/>
     <w:r>
       <w:rPr>
         <w:rFonts w:ascii="EMprint" w:hAnsi="EMprint" w:cs="Times New Roman"/>
@@ -3377,7 +3438,6 @@
       </w:rPr>
       <w:t>opez.fyi</w:t>
     </w:r>
-    <w:proofErr w:type="spellEnd"/>
     <w:r>
       <w:rPr>
         <w:rFonts w:ascii="EMprint" w:hAnsi="EMprint" w:cs="Times New Roman"/>
@@ -3407,6 +3467,7 @@
         <w:showingPlcHdr/>
         <w15:appearance w15:val="hidden"/>
       </w:sdtPr>
+      <w:sdtEndPr/>
       <w:sdtContent>
         <w:r>
           <w:rPr>
@@ -3461,7 +3522,6 @@
       <w:t xml:space="preserve"> </w:t>
     </w:r>
     <w:hyperlink r:id="rId8" w:history="1">
-      <w:proofErr w:type="spellStart"/>
       <w:r>
         <w:rPr>
           <w:rStyle w:val="Hyperlink"/>
@@ -3475,7 +3535,6 @@
         </w:rPr>
         <w:t>HiMarioLopez</w:t>
       </w:r>
-      <w:proofErr w:type="spellEnd"/>
     </w:hyperlink>
     <w:r>
       <w:rPr>
@@ -3506,6 +3565,7 @@
         <w:showingPlcHdr/>
         <w15:appearance w15:val="hidden"/>
       </w:sdtPr>
+      <w:sdtEndPr/>
       <w:sdtContent>
         <w:r>
           <w:rPr>
@@ -3573,7 +3633,6 @@
       <w:t xml:space="preserve"> </w:t>
     </w:r>
     <w:hyperlink r:id="rId9" w:history="1">
-      <w:proofErr w:type="spellStart"/>
       <w:r>
         <w:rPr>
           <w:rStyle w:val="Hyperlink"/>
@@ -3587,7 +3646,6 @@
         </w:rPr>
         <w:t>HiMarioLopez</w:t>
       </w:r>
-      <w:proofErr w:type="spellEnd"/>
     </w:hyperlink>
   </w:p>
 </w:hdr>
@@ -3857,7 +3915,7 @@
         <v:path o:extrusionok="f" gradientshapeok="t" o:connecttype="rect"/>
         <o:lock v:ext="edit" aspectratio="t"/>
       </v:shapetype>
-      <v:shape id="_x0000_i1035" type="#_x0000_t75" alt="Envelope" style="width:6.75pt;height:6.75pt;visibility:visible" o:gfxdata="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" o:bullet="t">
+      <v:shape id="_x0000_i1026" type="#_x0000_t75" alt="Envelope" style="width:6.75pt;height:6.75pt;visibility:visible" o:gfxdata="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" o:bullet="t">
         <v:imagedata r:id="rId1" o:title="" cropbottom="-1872f" cropright="-1872f"/>
       </v:shape>
     </w:pict>
@@ -31821,7 +31879,6 @@
   <w:rsids>
     <w:rsidRoot w:val="004477A1"/>
     <w:rsid w:val="00011E90"/>
-    <w:rsid w:val="00051699"/>
     <w:rsid w:val="00057B24"/>
     <w:rsid w:val="00065DA2"/>
     <w:rsid w:val="0019390A"/>

</xml_diff>

<commit_message>
Disable editing on Resume.docx via file lock
</commit_message>
<xml_diff>
--- a/Resume.docx
+++ b/Resume.docx
@@ -98,6 +98,7 @@
               </w:rPr>
               <w:t xml:space="preserve">Baylor University, School of Engineering &amp; Computer Science, </w:t>
             </w:r>
+            <w:proofErr w:type="spellStart"/>
             <w:r>
               <w:rPr>
                 <w:rStyle w:val="SubtleReference"/>
@@ -140,7 +141,19 @@
                 <w:sz w:val="21"/>
                 <w:szCs w:val="21"/>
               </w:rPr>
-              <w:t xml:space="preserve">. </w:t>
+              <w:t>.</w:t>
+            </w:r>
+            <w:proofErr w:type="spellEnd"/>
+            <w:r>
+              <w:rPr>
+                <w:rStyle w:val="SubtleReference"/>
+                <w:rFonts w:ascii="EMprint" w:eastAsia="Book Antiqua" w:hAnsi="EMprint" w:cs="Times New Roman"/>
+                <w:caps w:val="0"/>
+                <w:color w:val="auto"/>
+                <w:sz w:val="21"/>
+                <w:szCs w:val="21"/>
+              </w:rPr>
+              <w:t xml:space="preserve"> </w:t>
             </w:r>
             <w:r>
               <w:rPr>
@@ -1875,7 +1888,29 @@
                 <w:sz w:val="18"/>
                 <w:szCs w:val="18"/>
               </w:rPr>
-              <w:t>2019 cloudJam Hackathon Winner</w:t>
+              <w:t xml:space="preserve">2019 </w:t>
+            </w:r>
+            <w:proofErr w:type="spellStart"/>
+            <w:r>
+              <w:rPr>
+                <w:rFonts w:ascii="EMprint" w:hAnsi="EMprint" w:cs="Times New Roman"/>
+                <w:caps w:val="0"/>
+                <w:color w:val="auto"/>
+                <w:sz w:val="18"/>
+                <w:szCs w:val="18"/>
+              </w:rPr>
+              <w:t>cloudJam</w:t>
+            </w:r>
+            <w:proofErr w:type="spellEnd"/>
+            <w:r>
+              <w:rPr>
+                <w:rFonts w:ascii="EMprint" w:hAnsi="EMprint" w:cs="Times New Roman"/>
+                <w:caps w:val="0"/>
+                <w:color w:val="auto"/>
+                <w:sz w:val="18"/>
+                <w:szCs w:val="18"/>
+              </w:rPr>
+              <w:t xml:space="preserve"> Hackathon Winner</w:t>
             </w:r>
             <w:r>
               <w:rPr>
@@ -3354,7 +3389,6 @@
         <w:showingPlcHdr/>
         <w15:appearance w15:val="hidden"/>
       </w:sdtPr>
-      <w:sdtEndPr/>
       <w:sdtContent>
         <w:r>
           <w:rPr>
@@ -3398,6 +3432,7 @@
       </w:rPr>
       <w:t xml:space="preserve">   </w:t>
     </w:r>
+    <w:proofErr w:type="spellStart"/>
     <w:r>
       <w:rPr>
         <w:rFonts w:ascii="EMprint" w:hAnsi="EMprint" w:cs="Times New Roman"/>
@@ -3438,6 +3473,7 @@
       </w:rPr>
       <w:t>opez.fyi</w:t>
     </w:r>
+    <w:proofErr w:type="spellEnd"/>
     <w:r>
       <w:rPr>
         <w:rFonts w:ascii="EMprint" w:hAnsi="EMprint" w:cs="Times New Roman"/>
@@ -3467,7 +3503,6 @@
         <w:showingPlcHdr/>
         <w15:appearance w15:val="hidden"/>
       </w:sdtPr>
-      <w:sdtEndPr/>
       <w:sdtContent>
         <w:r>
           <w:rPr>
@@ -3522,6 +3557,7 @@
       <w:t xml:space="preserve"> </w:t>
     </w:r>
     <w:hyperlink r:id="rId8" w:history="1">
+      <w:proofErr w:type="spellStart"/>
       <w:r>
         <w:rPr>
           <w:rStyle w:val="Hyperlink"/>
@@ -3535,6 +3571,7 @@
         </w:rPr>
         <w:t>HiMarioLopez</w:t>
       </w:r>
+      <w:proofErr w:type="spellEnd"/>
     </w:hyperlink>
     <w:r>
       <w:rPr>
@@ -3565,7 +3602,6 @@
         <w:showingPlcHdr/>
         <w15:appearance w15:val="hidden"/>
       </w:sdtPr>
-      <w:sdtEndPr/>
       <w:sdtContent>
         <w:r>
           <w:rPr>
@@ -3633,6 +3669,7 @@
       <w:t xml:space="preserve"> </w:t>
     </w:r>
     <w:hyperlink r:id="rId9" w:history="1">
+      <w:proofErr w:type="spellStart"/>
       <w:r>
         <w:rPr>
           <w:rStyle w:val="Hyperlink"/>
@@ -3646,6 +3683,7 @@
         </w:rPr>
         <w:t>HiMarioLopez</w:t>
       </w:r>
+      <w:proofErr w:type="spellEnd"/>
     </w:hyperlink>
   </w:p>
 </w:hdr>
@@ -3915,7 +3953,7 @@
         <v:path o:extrusionok="f" gradientshapeok="t" o:connecttype="rect"/>
         <o:lock v:ext="edit" aspectratio="t"/>
       </v:shapetype>
-      <v:shape id="_x0000_i1026" type="#_x0000_t75" alt="Envelope" style="width:6.75pt;height:6.75pt;visibility:visible" o:gfxdata="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" o:bullet="t">
+      <v:shape id="_x0000_i1037" type="#_x0000_t75" alt="Envelope" style="width:6.9pt;height:6.9pt;visibility:visible" o:gfxdata="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" o:bullet="t">
         <v:imagedata r:id="rId1" o:title="" cropbottom="-1872f" cropright="-1872f"/>
       </v:shape>
     </w:pict>
@@ -31885,6 +31923,7 @@
     <w:rsid w:val="002546E1"/>
     <w:rsid w:val="002722C1"/>
     <w:rsid w:val="00323555"/>
+    <w:rsid w:val="00394590"/>
     <w:rsid w:val="004026E1"/>
     <w:rsid w:val="00422D01"/>
     <w:rsid w:val="004477A1"/>

</xml_diff>